<commit_message>
Løst memoryerror med chunks
</commit_message>
<xml_diff>
--- a/Kvadratnet_til_stop_dokumentation.docx
+++ b/Kvadratnet_til_stop_dokumentation.docx
@@ -6,11 +6,28 @@
       <w:pPr>
         <w:pStyle w:val="Overskrift1"/>
       </w:pPr>
-      <w:r>
-        <w:t>Kvadratnet – afstand til nærmeste stoppested</w:t>
-      </w:r>
-    </w:p>
-    <w:p/>
+      <w:proofErr w:type="spellStart"/>
+      <w:r>
+        <w:t>Kvadratnet</w:t>
+      </w:r>
+      <w:proofErr w:type="spellEnd"/>
+      <w:r>
+        <w:t xml:space="preserve"> – afstand til nærmeste stoppested</w:t>
+      </w:r>
+    </w:p>
+    <w:p>
+      <w:pPr>
+        <w:pStyle w:val="Overskrift2"/>
+      </w:pPr>
+      <w:r>
+        <w:t>Formål</w:t>
+      </w:r>
+    </w:p>
+    <w:p>
+      <w:r>
+        <w:t>Beregn distancen fra hvert beboet område i Region Midtjylland til det nærmeste stoppested.</w:t>
+      </w:r>
+    </w:p>
     <w:p>
       <w:pPr>
         <w:rPr>
@@ -23,14 +40,16 @@
           <w:b/>
           <w:bCs/>
         </w:rPr>
-        <w:t>Data:</w:t>
-      </w:r>
-      <w:r>
-        <w:rPr>
-          <w:b/>
-          <w:bCs/>
-        </w:rPr>
-        <w:t xml:space="preserve"> (hvad)</w:t>
+        <w:t>Kan bruges til at analysere i hvilke geografiske områder den kollektive trafik skal udvides?</w:t>
+      </w:r>
+    </w:p>
+    <w:p/>
+    <w:p>
+      <w:pPr>
+        <w:pStyle w:val="Overskrift2"/>
+      </w:pPr>
+      <w:r>
+        <w:t>Data</w:t>
       </w:r>
     </w:p>
     <w:p>
@@ -38,32 +57,372 @@
         <w:pStyle w:val="Listeafsnit"/>
         <w:numPr>
           <w:ilvl w:val="0"/>
-          <w:numId w:val="2"/>
-        </w:numPr>
-      </w:pPr>
-      <w:r>
-        <w:t>100m*100m befolkningskvadratnet fra Midtjylland.</w:t>
+          <w:numId w:val="7"/>
+        </w:numPr>
+      </w:pPr>
+      <w:r>
+        <w:t xml:space="preserve">Befolkningskvadratnet for Region Midtjylland </w:t>
+      </w:r>
+      <w:r>
+        <w:t xml:space="preserve">med </w:t>
+      </w:r>
+      <w:proofErr w:type="spellStart"/>
+      <w:r>
+        <w:t>geometry</w:t>
+      </w:r>
+      <w:proofErr w:type="spellEnd"/>
+      <w:r>
+        <w:t xml:space="preserve"> kolonne</w:t>
+      </w:r>
+      <w:r>
+        <w:t xml:space="preserve"> (som udgangspunkt 100m*100m)</w:t>
+      </w:r>
+    </w:p>
+    <w:p>
+      <w:pPr>
+        <w:pStyle w:val="Listeafsnit"/>
+        <w:numPr>
+          <w:ilvl w:val="1"/>
+          <w:numId w:val="7"/>
+        </w:numPr>
+      </w:pPr>
+      <w:r>
+        <w:t>F:\Køreplanlægning\Data og Analyse\Grunddata\Befolkning\...\</w:t>
+      </w:r>
+      <w:proofErr w:type="spellStart"/>
+      <w:r>
+        <w:t>xxx.shp</w:t>
+      </w:r>
+      <w:proofErr w:type="spellEnd"/>
+    </w:p>
+    <w:p>
+      <w:pPr>
+        <w:pStyle w:val="Listeafsnit"/>
+        <w:numPr>
+          <w:ilvl w:val="1"/>
+          <w:numId w:val="7"/>
+        </w:numPr>
+      </w:pPr>
+      <w:r>
+        <w:t xml:space="preserve">Skal mindst indeholde kolonnerne: </w:t>
+      </w:r>
+      <w:proofErr w:type="spellStart"/>
+      <w:r>
+        <w:t>geometry</w:t>
+      </w:r>
+      <w:proofErr w:type="spellEnd"/>
+      <w:r>
+        <w:t xml:space="preserve"> og </w:t>
+      </w:r>
+      <w:proofErr w:type="spellStart"/>
+      <w:r>
+        <w:t>antal_tal</w:t>
+      </w:r>
+      <w:proofErr w:type="spellEnd"/>
+    </w:p>
+    <w:p>
+      <w:pPr>
+        <w:pStyle w:val="Listeafsnit"/>
+        <w:numPr>
+          <w:ilvl w:val="0"/>
+          <w:numId w:val="7"/>
+        </w:numPr>
+      </w:pPr>
+      <w:r>
+        <w:t>Nyeste udtræk af alle stoppesteder i Region Midtjylland med længdegrad og breddegrad i UTM32N (både bus, letbane, plustur, flextur)</w:t>
+      </w:r>
+    </w:p>
+    <w:p>
+      <w:pPr>
+        <w:pStyle w:val="Listeafsnit"/>
+        <w:numPr>
+          <w:ilvl w:val="1"/>
+          <w:numId w:val="7"/>
+        </w:numPr>
+      </w:pPr>
+      <w:r>
+        <w:t>F:\Køreplanlægning\Data og Analyse\</w:t>
+      </w:r>
+      <w:proofErr w:type="spellStart"/>
+      <w:r>
+        <w:t>Grundata</w:t>
+      </w:r>
+      <w:proofErr w:type="spellEnd"/>
+      <w:r>
+        <w:t>\Stop\...</w:t>
+      </w:r>
+      <w:r>
+        <w:t>\xxx.csv</w:t>
+      </w:r>
+    </w:p>
+    <w:p>
+      <w:pPr>
+        <w:pStyle w:val="Listeafsnit"/>
+        <w:numPr>
+          <w:ilvl w:val="1"/>
+          <w:numId w:val="7"/>
+        </w:numPr>
+      </w:pPr>
+      <w:r>
+        <w:t>Skal mindst indeholde kolonnerne: UTM32_Easting, UTM32_Northing</w:t>
+      </w:r>
+      <w:r>
+        <w:t>,</w:t>
+      </w:r>
+      <w:r>
+        <w:t xml:space="preserve"> Long </w:t>
+      </w:r>
+      <w:proofErr w:type="spellStart"/>
+      <w:r>
+        <w:t>name</w:t>
+      </w:r>
+      <w:proofErr w:type="spellEnd"/>
+      <w:r>
+        <w:t xml:space="preserve"> og kode til stoppunkt</w:t>
+      </w:r>
+    </w:p>
+    <w:p>
+      <w:pPr>
+        <w:pStyle w:val="Listeafsnit"/>
+        <w:numPr>
+          <w:ilvl w:val="0"/>
+          <w:numId w:val="8"/>
+        </w:numPr>
+      </w:pPr>
+      <w:r>
+        <w:t xml:space="preserve">Dobbeltrettet </w:t>
+      </w:r>
+      <w:r>
+        <w:t>OSM netværk af typen ”</w:t>
+      </w:r>
+      <w:proofErr w:type="spellStart"/>
+      <w:r>
+        <w:t>walk</w:t>
+      </w:r>
+      <w:proofErr w:type="spellEnd"/>
+      <w:r>
+        <w:t>”</w:t>
+      </w:r>
+    </w:p>
+    <w:p>
+      <w:pPr>
+        <w:pStyle w:val="Listeafsnit"/>
+        <w:numPr>
+          <w:ilvl w:val="1"/>
+          <w:numId w:val="8"/>
+        </w:numPr>
+      </w:pPr>
+      <w:r>
+        <w:t>”</w:t>
+      </w:r>
+      <w:proofErr w:type="spellStart"/>
+      <w:r>
+        <w:t>walk</w:t>
+      </w:r>
+      <w:proofErr w:type="spellEnd"/>
+      <w:r>
+        <w:t>” inkluderer alle veje og stier</w:t>
+      </w:r>
+    </w:p>
+    <w:p>
+      <w:pPr>
+        <w:pStyle w:val="Listeafsnit"/>
+        <w:numPr>
+          <w:ilvl w:val="1"/>
+          <w:numId w:val="8"/>
+        </w:numPr>
+      </w:pPr>
+      <w:r>
+        <w:t>”</w:t>
+      </w:r>
+      <w:proofErr w:type="spellStart"/>
+      <w:r>
+        <w:t>all_private</w:t>
+      </w:r>
+      <w:proofErr w:type="spellEnd"/>
+      <w:r>
+        <w:t>” inkluderer alle veje og stier inklusiv private og service veje</w:t>
+      </w:r>
+    </w:p>
+    <w:p/>
+    <w:p/>
+    <w:p>
+      <w:pPr>
+        <w:pStyle w:val="Overskrift2"/>
+      </w:pPr>
+      <w:r>
+        <w:t>Procedurebeskrivelse</w:t>
+      </w:r>
+    </w:p>
+    <w:p>
+      <w:pPr>
+        <w:pStyle w:val="Listeafsnit"/>
+        <w:numPr>
+          <w:ilvl w:val="0"/>
+          <w:numId w:val="8"/>
+        </w:numPr>
+      </w:pPr>
+      <w:r>
+        <w:t>Opdater mappen Data med nyeste</w:t>
       </w:r>
       <w:r>
         <w:t xml:space="preserve"> </w:t>
       </w:r>
+      <w:r>
+        <w:t>b</w:t>
+      </w:r>
+      <w:r>
+        <w:t>efolkningskvadratnet for Region Midtjylland</w:t>
+      </w:r>
+      <w:r>
+        <w:t xml:space="preserve"> og nyeste stoppunkter</w:t>
+      </w:r>
+    </w:p>
+    <w:p>
+      <w:pPr>
+        <w:pStyle w:val="Listeafsnit"/>
+        <w:numPr>
+          <w:ilvl w:val="0"/>
+          <w:numId w:val="8"/>
+        </w:numPr>
+      </w:pPr>
+    </w:p>
+    <w:p/>
+    <w:p>
+      <w:pPr>
+        <w:pStyle w:val="Overskrift2"/>
+      </w:pPr>
+      <w:r>
+        <w:t>Dokumentation af løsning</w:t>
+      </w:r>
+    </w:p>
+    <w:p>
+      <w:r>
+        <w:t>Algoritme</w:t>
+      </w:r>
+    </w:p>
+    <w:p>
+      <w:r>
+        <w:t>Effektivitet</w:t>
+      </w:r>
+    </w:p>
+    <w:p/>
+    <w:p/>
+    <w:p/>
+    <w:p/>
+    <w:p/>
+    <w:p/>
+    <w:p>
+      <w:r>
+        <w:t>Algoritme – Naivt loop</w:t>
+      </w:r>
+    </w:p>
+    <w:p>
+      <w:pPr>
+        <w:pStyle w:val="Listeafsnit"/>
+        <w:numPr>
+          <w:ilvl w:val="0"/>
+          <w:numId w:val="3"/>
+        </w:numPr>
+      </w:pPr>
+      <w:r>
+        <w:t xml:space="preserve">Find </w:t>
+      </w:r>
+      <w:proofErr w:type="spellStart"/>
+      <w:r>
+        <w:t>centroide</w:t>
+      </w:r>
+      <w:proofErr w:type="spellEnd"/>
+      <w:r>
+        <w:t xml:space="preserve"> af kvadrat</w:t>
+      </w:r>
+    </w:p>
+    <w:p>
+      <w:pPr>
+        <w:pStyle w:val="Listeafsnit"/>
+        <w:numPr>
+          <w:ilvl w:val="0"/>
+          <w:numId w:val="3"/>
+        </w:numPr>
+      </w:pPr>
+      <w:r>
+        <w:t xml:space="preserve">Find nærmeste node til </w:t>
+      </w:r>
+      <w:proofErr w:type="spellStart"/>
+      <w:r>
+        <w:t>centroide</w:t>
+      </w:r>
+      <w:proofErr w:type="spellEnd"/>
+    </w:p>
+    <w:p>
+      <w:pPr>
+        <w:pStyle w:val="Listeafsnit"/>
+        <w:numPr>
+          <w:ilvl w:val="0"/>
+          <w:numId w:val="3"/>
+        </w:numPr>
+      </w:pPr>
+      <w:r>
+        <w:t>Find nærmeste 20 stoppesteder i fugleflugt</w:t>
+      </w:r>
+    </w:p>
+    <w:p>
+      <w:pPr>
+        <w:pStyle w:val="Listeafsnit"/>
+        <w:numPr>
+          <w:ilvl w:val="0"/>
+          <w:numId w:val="3"/>
+        </w:numPr>
+      </w:pPr>
+      <w:r>
+        <w:t>Loop over hvert nært stoppested</w:t>
+      </w:r>
     </w:p>
     <w:p>
       <w:pPr>
         <w:pStyle w:val="Listeafsnit"/>
         <w:numPr>
           <w:ilvl w:val="1"/>
-          <w:numId w:val="2"/>
-        </w:numPr>
-      </w:pPr>
-      <w:r>
-        <w:t>(</w:t>
-      </w:r>
-      <w:r>
-        <w:t>"Data og Analyse\Grunddata\Befolkning\2024\befolkning_2024.shp"</w:t>
-      </w:r>
-      <w:r>
-        <w:t>)</w:t>
+          <w:numId w:val="3"/>
+        </w:numPr>
+      </w:pPr>
+      <w:r>
+        <w:t>Find nærmeste node til stoppested</w:t>
+      </w:r>
+    </w:p>
+    <w:p>
+      <w:pPr>
+        <w:pStyle w:val="Listeafsnit"/>
+        <w:numPr>
+          <w:ilvl w:val="1"/>
+          <w:numId w:val="3"/>
+        </w:numPr>
+      </w:pPr>
+      <w:r>
+        <w:t>Find</w:t>
+      </w:r>
+      <w:r>
+        <w:t xml:space="preserve"> længden af</w:t>
+      </w:r>
+      <w:r>
+        <w:t xml:space="preserve"> korteste vej mellem source og </w:t>
+      </w:r>
+      <w:proofErr w:type="spellStart"/>
+      <w:r>
+        <w:t>target</w:t>
+      </w:r>
+      <w:proofErr w:type="spellEnd"/>
+    </w:p>
+    <w:p>
+      <w:pPr>
+        <w:pStyle w:val="Listeafsnit"/>
+        <w:numPr>
+          <w:ilvl w:val="1"/>
+          <w:numId w:val="3"/>
+        </w:numPr>
+      </w:pPr>
+      <w:r>
+        <w:t>Log den korteste længde</w:t>
       </w:r>
     </w:p>
     <w:p>
@@ -71,438 +430,84 @@
         <w:pStyle w:val="Listeafsnit"/>
         <w:numPr>
           <w:ilvl w:val="0"/>
-          <w:numId w:val="2"/>
-        </w:numPr>
-      </w:pPr>
-      <w:r>
-        <w:t>Alle stoppesteder med koordinater.</w:t>
-      </w:r>
-    </w:p>
-    <w:p>
-      <w:pPr>
-        <w:pStyle w:val="Listeafsnit"/>
-        <w:numPr>
-          <w:ilvl w:val="1"/>
-          <w:numId w:val="2"/>
-        </w:numPr>
-      </w:pPr>
-      <w:r>
-        <w:t>Test (</w:t>
-      </w:r>
-      <w:r>
-        <w:t>F:\Køreplanlægning\Data og Analyse\Grunddata\Stop\202206</w:t>
-      </w:r>
-      <w:r>
-        <w:t>)</w:t>
-      </w:r>
-    </w:p>
-    <w:p>
-      <w:pPr>
-        <w:pStyle w:val="Listeafsnit"/>
-        <w:numPr>
-          <w:ilvl w:val="0"/>
-          <w:numId w:val="2"/>
-        </w:numPr>
+          <w:numId w:val="3"/>
+        </w:numPr>
+      </w:pPr>
+      <w:r>
+        <w:t>Tilføj mindste længde til kvadrat</w:t>
+      </w:r>
+    </w:p>
+    <w:p/>
+    <w:p>
+      <w:r>
+        <w:t xml:space="preserve">Algoritme – </w:t>
+      </w:r>
+      <w:proofErr w:type="spellStart"/>
+      <w:r>
+        <w:t>Multiprocessing</w:t>
+      </w:r>
+      <w:proofErr w:type="spellEnd"/>
+      <w:r>
+        <w:t xml:space="preserve"> pr. kvadrat</w:t>
+      </w:r>
+      <w:r>
+        <w:t xml:space="preserve"> (meget langsom)</w:t>
+      </w:r>
+    </w:p>
+    <w:p>
+      <w:pPr>
         <w:rPr>
           <w:lang w:val="en-US"/>
         </w:rPr>
       </w:pPr>
-      <w:r>
-        <w:rPr>
-          <w:lang w:val="en-US"/>
-        </w:rPr>
-        <w:t>OSM-vejnet</w:t>
-      </w:r>
-      <w:r>
-        <w:rPr>
-          <w:lang w:val="en-US"/>
-        </w:rPr>
-        <w:t xml:space="preserve"> </w:t>
-      </w:r>
-      <w:r>
-        <w:rPr>
-          <w:lang w:val="en-US"/>
-        </w:rPr>
-        <w:t>network_type =</w:t>
-      </w:r>
-    </w:p>
-    <w:p>
-      <w:pPr>
-        <w:pStyle w:val="Listeafsnit"/>
-        <w:numPr>
-          <w:ilvl w:val="1"/>
-          <w:numId w:val="2"/>
-        </w:numPr>
-      </w:pPr>
-      <w:r>
-        <w:t xml:space="preserve">Walk: alle veje og stier som fodgængere kan bruge. </w:t>
-      </w:r>
-      <w:r>
-        <w:t>Meget stort.</w:t>
-      </w:r>
-    </w:p>
-    <w:p>
-      <w:pPr>
-        <w:pStyle w:val="Listeafsnit"/>
-        <w:numPr>
-          <w:ilvl w:val="1"/>
-          <w:numId w:val="2"/>
-        </w:numPr>
-      </w:pPr>
-      <w:r>
-        <w:t>All_private: alle veje og stier inklusiv private og service veje.</w:t>
-      </w:r>
-    </w:p>
-    <w:p/>
-    <w:p>
-      <w:pPr>
-        <w:rPr>
-          <w:b/>
-          <w:bCs/>
-        </w:rPr>
-      </w:pPr>
-      <w:r>
-        <w:rPr>
-          <w:b/>
-          <w:bCs/>
-        </w:rPr>
-        <w:t>Mål:</w:t>
-      </w:r>
-      <w:r>
-        <w:rPr>
-          <w:b/>
-          <w:bCs/>
-        </w:rPr>
-        <w:t xml:space="preserve"> (hvorfor)</w:t>
-      </w:r>
-    </w:p>
-    <w:p>
-      <w:r>
-        <w:t>Indlæs OSM-vejnet som stier på en graf (dobbeltrettet stier)</w:t>
-      </w:r>
-    </w:p>
-    <w:p>
-      <w:r>
-        <w:t>Indlæs stoppesteder som knuder på en graf (rammer stop vejen eller skal der laves buffer?)</w:t>
-      </w:r>
-    </w:p>
-    <w:p>
-      <w:r>
-        <w:t>Find centroide af hvert kvadrat.</w:t>
-      </w:r>
-    </w:p>
-    <w:p>
-      <w:r>
-        <w:t>For hver centroide, find afstand til nærmeste stoppested.</w:t>
-      </w:r>
-    </w:p>
-    <w:p/>
-    <w:p>
-      <w:pPr>
-        <w:rPr>
-          <w:b/>
-          <w:bCs/>
-        </w:rPr>
-      </w:pPr>
-      <w:r>
-        <w:rPr>
-          <w:b/>
-          <w:bCs/>
-        </w:rPr>
-        <w:t>Middel:</w:t>
-      </w:r>
-      <w:r>
-        <w:rPr>
-          <w:b/>
-          <w:bCs/>
-        </w:rPr>
-        <w:t xml:space="preserve"> (hvordan)</w:t>
-      </w:r>
-    </w:p>
-    <w:p>
-      <w:r>
-        <w:t xml:space="preserve">Python – </w:t>
-      </w:r>
-      <w:r>
-        <w:t>OSMNX</w:t>
-      </w:r>
-      <w:r>
-        <w:t xml:space="preserve"> o</w:t>
-      </w:r>
-      <w:r>
-        <w:t>g NetworkX</w:t>
-      </w:r>
-      <w:r>
-        <w:t xml:space="preserve"> eller iGraph</w:t>
-      </w:r>
-    </w:p>
-    <w:p/>
-    <w:p/>
-    <w:p>
-      <w:r>
-        <w:t>Algoritme – Naivt loop</w:t>
-      </w:r>
-    </w:p>
-    <w:p>
-      <w:pPr>
-        <w:pStyle w:val="Listeafsnit"/>
-        <w:numPr>
-          <w:ilvl w:val="0"/>
-          <w:numId w:val="3"/>
-        </w:numPr>
-      </w:pPr>
-      <w:r>
-        <w:t xml:space="preserve">Find </w:t>
-      </w:r>
-      <w:r>
-        <w:t>centroide af kvadrat</w:t>
-      </w:r>
-    </w:p>
-    <w:p>
-      <w:pPr>
-        <w:pStyle w:val="Listeafsnit"/>
-        <w:numPr>
-          <w:ilvl w:val="0"/>
-          <w:numId w:val="3"/>
-        </w:numPr>
-      </w:pPr>
-      <w:r>
-        <w:t>Find nærmeste node til centroide</w:t>
-      </w:r>
-    </w:p>
-    <w:p>
-      <w:pPr>
-        <w:pStyle w:val="Listeafsnit"/>
-        <w:numPr>
-          <w:ilvl w:val="0"/>
-          <w:numId w:val="3"/>
-        </w:numPr>
-      </w:pPr>
-      <w:r>
-        <w:t>Find nærmeste 20 stoppesteder i fugleflugt</w:t>
-      </w:r>
-    </w:p>
-    <w:p>
-      <w:pPr>
-        <w:pStyle w:val="Listeafsnit"/>
-        <w:numPr>
-          <w:ilvl w:val="0"/>
-          <w:numId w:val="3"/>
-        </w:numPr>
-      </w:pPr>
-      <w:r>
-        <w:t>Loop over hvert nært stoppested</w:t>
-      </w:r>
-    </w:p>
-    <w:p>
-      <w:pPr>
-        <w:pStyle w:val="Listeafsnit"/>
-        <w:numPr>
-          <w:ilvl w:val="1"/>
-          <w:numId w:val="3"/>
-        </w:numPr>
-      </w:pPr>
-      <w:r>
-        <w:t>Find nærmeste node til stoppested</w:t>
-      </w:r>
-    </w:p>
-    <w:p>
-      <w:pPr>
-        <w:pStyle w:val="Listeafsnit"/>
-        <w:numPr>
-          <w:ilvl w:val="1"/>
-          <w:numId w:val="3"/>
-        </w:numPr>
-      </w:pPr>
-      <w:r>
-        <w:t>Find</w:t>
-      </w:r>
-      <w:r>
-        <w:t xml:space="preserve"> længden af</w:t>
-      </w:r>
-      <w:r>
-        <w:t xml:space="preserve"> korteste vej mellem source og target</w:t>
-      </w:r>
-    </w:p>
-    <w:p>
-      <w:pPr>
-        <w:pStyle w:val="Listeafsnit"/>
-        <w:numPr>
-          <w:ilvl w:val="1"/>
-          <w:numId w:val="3"/>
-        </w:numPr>
-      </w:pPr>
-      <w:r>
-        <w:t>Log den korteste længde</w:t>
-      </w:r>
-    </w:p>
-    <w:p>
-      <w:pPr>
-        <w:pStyle w:val="Listeafsnit"/>
-        <w:numPr>
-          <w:ilvl w:val="0"/>
-          <w:numId w:val="3"/>
-        </w:numPr>
-      </w:pPr>
-      <w:r>
-        <w:t>Tilføj mindste længde til kvadrat</w:t>
-      </w:r>
-    </w:p>
-    <w:p/>
-    <w:p>
-      <w:r>
-        <w:t>Algoritme – Multiprocessing pr. kvadrat</w:t>
-      </w:r>
-      <w:r>
-        <w:t xml:space="preserve"> (meget langsom)</w:t>
-      </w:r>
-    </w:p>
-    <w:p>
-      <w:pPr>
-        <w:rPr>
-          <w:lang w:val="en-US"/>
-        </w:rPr>
-      </w:pPr>
       <w:hyperlink r:id="rId5" w:history="1">
+        <w:proofErr w:type="spellStart"/>
         <w:r>
           <w:rPr>
             <w:rStyle w:val="Hyperlink"/>
             <w:lang w:val="en-US"/>
           </w:rPr>
-          <w:t>osmnx-examples/notebooks/02-routing-speed-time.ipynb at main · gboeing/osmnx-examples · GitHub</w:t>
+          <w:t>osmnx</w:t>
         </w:r>
-      </w:hyperlink>
-    </w:p>
-    <w:p>
-      <w:pPr>
-        <w:pStyle w:val="Listeafsnit"/>
-        <w:numPr>
-          <w:ilvl w:val="0"/>
-          <w:numId w:val="4"/>
-        </w:numPr>
-      </w:pPr>
-      <w:r>
-        <w:lastRenderedPageBreak/>
-        <w:t>Find centroide af kvadrat</w:t>
-      </w:r>
-    </w:p>
-    <w:p>
-      <w:pPr>
-        <w:pStyle w:val="Listeafsnit"/>
-        <w:numPr>
-          <w:ilvl w:val="0"/>
-          <w:numId w:val="4"/>
-        </w:numPr>
-      </w:pPr>
-      <w:r>
-        <w:t>Find nærmeste node til centroide</w:t>
-      </w:r>
-    </w:p>
-    <w:p>
-      <w:pPr>
-        <w:pStyle w:val="Listeafsnit"/>
-        <w:numPr>
-          <w:ilvl w:val="0"/>
-          <w:numId w:val="4"/>
-        </w:numPr>
-      </w:pPr>
-      <w:r>
-        <w:t>Find nærmeste 20 stoppesteder i fugleflugt</w:t>
-      </w:r>
-    </w:p>
-    <w:p>
-      <w:pPr>
-        <w:pStyle w:val="Listeafsnit"/>
-        <w:numPr>
-          <w:ilvl w:val="0"/>
-          <w:numId w:val="4"/>
-        </w:numPr>
-      </w:pPr>
-      <w:r>
-        <w:t>Find nærmeste node til hvert af nærmeste stoppesteder</w:t>
-      </w:r>
-    </w:p>
-    <w:p>
-      <w:pPr>
-        <w:pStyle w:val="Listeafsnit"/>
-        <w:numPr>
-          <w:ilvl w:val="0"/>
-          <w:numId w:val="4"/>
-        </w:numPr>
-      </w:pPr>
-      <w:r>
-        <w:t>Find korteste vej fra source til hvert target</w:t>
-      </w:r>
-    </w:p>
-    <w:p>
-      <w:pPr>
-        <w:pStyle w:val="Listeafsnit"/>
-        <w:numPr>
-          <w:ilvl w:val="0"/>
-          <w:numId w:val="4"/>
-        </w:numPr>
-      </w:pPr>
-      <w:r>
-        <w:t>Udregn længden af hver vej</w:t>
-      </w:r>
-    </w:p>
-    <w:p>
-      <w:pPr>
-        <w:pStyle w:val="Listeafsnit"/>
-        <w:numPr>
-          <w:ilvl w:val="0"/>
-          <w:numId w:val="4"/>
-        </w:numPr>
-      </w:pPr>
-      <w:r>
-        <w:t>Tilføj mindste længde til kvadrat</w:t>
-      </w:r>
-    </w:p>
-    <w:p/>
-    <w:p>
-      <w:r>
-        <w:t>Algoritme – Multiprocessing for all kvadrat</w:t>
-      </w:r>
-      <w:r>
-        <w:t>er samtidig</w:t>
-      </w:r>
-    </w:p>
-    <w:p/>
-    <w:p/>
-    <w:p>
-      <w:pPr>
-        <w:rPr>
-          <w:b/>
-          <w:bCs/>
-        </w:rPr>
-      </w:pPr>
-      <w:r>
-        <w:t>Algoritme – iGraph</w:t>
-      </w:r>
-      <w:r>
-        <w:t xml:space="preserve"> </w:t>
-      </w:r>
-      <w:r>
-        <w:rPr>
-          <w:b/>
-          <w:bCs/>
-        </w:rPr>
-        <w:t>(bedst)</w:t>
-      </w:r>
-    </w:p>
-    <w:p>
-      <w:pPr>
-        <w:rPr>
-          <w:lang w:val="en-US"/>
-        </w:rPr>
-      </w:pPr>
-      <w:hyperlink r:id="rId6" w:history="1">
+        <w:proofErr w:type="spellEnd"/>
         <w:r>
           <w:rPr>
             <w:rStyle w:val="Hyperlink"/>
             <w:lang w:val="en-US"/>
           </w:rPr>
-          <w:t>osmnx-examples/notebooks/14-osmnx-to-igraph.ipynb at main · gboeing/osmnx-examples · GitHub</w:t>
+          <w:t xml:space="preserve">-examples/notebooks/02-routing-speed-time.ipynb at main · </w:t>
+        </w:r>
+        <w:proofErr w:type="spellStart"/>
+        <w:r>
+          <w:rPr>
+            <w:rStyle w:val="Hyperlink"/>
+            <w:lang w:val="en-US"/>
+          </w:rPr>
+          <w:t>gboeing</w:t>
+        </w:r>
+        <w:proofErr w:type="spellEnd"/>
+        <w:r>
+          <w:rPr>
+            <w:rStyle w:val="Hyperlink"/>
+            <w:lang w:val="en-US"/>
+          </w:rPr>
+          <w:t>/</w:t>
+        </w:r>
+        <w:proofErr w:type="spellStart"/>
+        <w:r>
+          <w:rPr>
+            <w:rStyle w:val="Hyperlink"/>
+            <w:lang w:val="en-US"/>
+          </w:rPr>
+          <w:t>osmnx</w:t>
+        </w:r>
+        <w:proofErr w:type="spellEnd"/>
+        <w:r>
+          <w:rPr>
+            <w:rStyle w:val="Hyperlink"/>
+            <w:lang w:val="en-US"/>
+          </w:rPr>
+          <w:t>-examples · GitHub</w:t>
         </w:r>
       </w:hyperlink>
     </w:p>
@@ -511,12 +516,267 @@
         <w:pStyle w:val="Listeafsnit"/>
         <w:numPr>
           <w:ilvl w:val="0"/>
-          <w:numId w:val="5"/>
-        </w:numPr>
-      </w:pPr>
-      <w:r>
-        <w:t>Brug OSMNX til at hente graf</w:t>
-      </w:r>
+          <w:numId w:val="4"/>
+        </w:numPr>
+      </w:pPr>
+      <w:r>
+        <w:t xml:space="preserve">Find </w:t>
+      </w:r>
+      <w:proofErr w:type="spellStart"/>
+      <w:r>
+        <w:t>centroide</w:t>
+      </w:r>
+      <w:proofErr w:type="spellEnd"/>
+      <w:r>
+        <w:t xml:space="preserve"> af kvadrat</w:t>
+      </w:r>
+    </w:p>
+    <w:p>
+      <w:pPr>
+        <w:pStyle w:val="Listeafsnit"/>
+        <w:numPr>
+          <w:ilvl w:val="0"/>
+          <w:numId w:val="4"/>
+        </w:numPr>
+      </w:pPr>
+      <w:r>
+        <w:t xml:space="preserve">Find nærmeste node til </w:t>
+      </w:r>
+      <w:proofErr w:type="spellStart"/>
+      <w:r>
+        <w:t>centroide</w:t>
+      </w:r>
+      <w:proofErr w:type="spellEnd"/>
+    </w:p>
+    <w:p>
+      <w:pPr>
+        <w:pStyle w:val="Listeafsnit"/>
+        <w:numPr>
+          <w:ilvl w:val="0"/>
+          <w:numId w:val="4"/>
+        </w:numPr>
+      </w:pPr>
+      <w:r>
+        <w:t>Find nærmeste 20 stoppesteder i fugleflugt</w:t>
+      </w:r>
+    </w:p>
+    <w:p>
+      <w:pPr>
+        <w:pStyle w:val="Listeafsnit"/>
+        <w:numPr>
+          <w:ilvl w:val="0"/>
+          <w:numId w:val="4"/>
+        </w:numPr>
+      </w:pPr>
+      <w:r>
+        <w:t>Find nærmeste node til hvert af nærmeste stoppesteder</w:t>
+      </w:r>
+    </w:p>
+    <w:p>
+      <w:pPr>
+        <w:pStyle w:val="Listeafsnit"/>
+        <w:numPr>
+          <w:ilvl w:val="0"/>
+          <w:numId w:val="4"/>
+        </w:numPr>
+      </w:pPr>
+      <w:r>
+        <w:t xml:space="preserve">Find korteste vej fra source til hvert </w:t>
+      </w:r>
+      <w:proofErr w:type="spellStart"/>
+      <w:r>
+        <w:t>target</w:t>
+      </w:r>
+      <w:proofErr w:type="spellEnd"/>
+    </w:p>
+    <w:p>
+      <w:pPr>
+        <w:pStyle w:val="Listeafsnit"/>
+        <w:numPr>
+          <w:ilvl w:val="0"/>
+          <w:numId w:val="4"/>
+        </w:numPr>
+      </w:pPr>
+      <w:r>
+        <w:t>Udregn længden af hver vej</w:t>
+      </w:r>
+    </w:p>
+    <w:p>
+      <w:pPr>
+        <w:pStyle w:val="Listeafsnit"/>
+        <w:numPr>
+          <w:ilvl w:val="0"/>
+          <w:numId w:val="4"/>
+        </w:numPr>
+      </w:pPr>
+      <w:r>
+        <w:t>Tilføj mindste længde til kvadrat</w:t>
+      </w:r>
+    </w:p>
+    <w:p/>
+    <w:p>
+      <w:r>
+        <w:t xml:space="preserve">Algoritme – </w:t>
+      </w:r>
+      <w:proofErr w:type="spellStart"/>
+      <w:r>
+        <w:t>Multiprocessing</w:t>
+      </w:r>
+      <w:proofErr w:type="spellEnd"/>
+      <w:r>
+        <w:t xml:space="preserve"> for all</w:t>
+      </w:r>
+      <w:r>
+        <w:t>e</w:t>
+      </w:r>
+      <w:r>
+        <w:t xml:space="preserve"> kvadrat</w:t>
+      </w:r>
+      <w:r>
+        <w:t>er samtidig</w:t>
+      </w:r>
+    </w:p>
+    <w:p/>
+    <w:p/>
+    <w:p>
+      <w:pPr>
+        <w:rPr>
+          <w:b/>
+          <w:bCs/>
+          <w:lang w:val="en-US"/>
+        </w:rPr>
+      </w:pPr>
+      <w:proofErr w:type="spellStart"/>
+      <w:r>
+        <w:rPr>
+          <w:lang w:val="en-US"/>
+        </w:rPr>
+        <w:t>Algoritme</w:t>
+      </w:r>
+      <w:proofErr w:type="spellEnd"/>
+      <w:r>
+        <w:rPr>
+          <w:lang w:val="en-US"/>
+        </w:rPr>
+        <w:t xml:space="preserve"> –</w:t>
+      </w:r>
+      <w:r>
+        <w:rPr>
+          <w:lang w:val="en-US"/>
+        </w:rPr>
+        <w:t xml:space="preserve"> </w:t>
+      </w:r>
+      <w:proofErr w:type="spellStart"/>
+      <w:r>
+        <w:rPr>
+          <w:lang w:val="en-US"/>
+        </w:rPr>
+        <w:t>forbedret</w:t>
+      </w:r>
+      <w:proofErr w:type="spellEnd"/>
+      <w:r>
+        <w:rPr>
+          <w:lang w:val="en-US"/>
+        </w:rPr>
+        <w:t xml:space="preserve"> </w:t>
+      </w:r>
+      <w:proofErr w:type="spellStart"/>
+      <w:r>
+        <w:rPr>
+          <w:lang w:val="en-US"/>
+        </w:rPr>
+        <w:t>iGraph</w:t>
+      </w:r>
+      <w:proofErr w:type="spellEnd"/>
+      <w:r>
+        <w:rPr>
+          <w:lang w:val="en-US"/>
+        </w:rPr>
+        <w:t xml:space="preserve"> </w:t>
+      </w:r>
+      <w:r>
+        <w:rPr>
+          <w:b/>
+          <w:bCs/>
+          <w:lang w:val="en-US"/>
+        </w:rPr>
+        <w:t>(</w:t>
+      </w:r>
+      <w:proofErr w:type="spellStart"/>
+      <w:r>
+        <w:rPr>
+          <w:b/>
+          <w:bCs/>
+          <w:lang w:val="en-US"/>
+        </w:rPr>
+        <w:t>bedst</w:t>
+      </w:r>
+      <w:proofErr w:type="spellEnd"/>
+      <w:r>
+        <w:rPr>
+          <w:b/>
+          <w:bCs/>
+          <w:lang w:val="en-US"/>
+        </w:rPr>
+        <w:t>)</w:t>
+      </w:r>
+    </w:p>
+    <w:p>
+      <w:pPr>
+        <w:rPr>
+          <w:lang w:val="en-US"/>
+        </w:rPr>
+      </w:pPr>
+      <w:hyperlink r:id="rId6" w:history="1">
+        <w:proofErr w:type="spellStart"/>
+        <w:r>
+          <w:rPr>
+            <w:rStyle w:val="Hyperlink"/>
+            <w:lang w:val="en-US"/>
+          </w:rPr>
+          <w:t>osmnx</w:t>
+        </w:r>
+        <w:proofErr w:type="spellEnd"/>
+        <w:r>
+          <w:rPr>
+            <w:rStyle w:val="Hyperlink"/>
+            <w:lang w:val="en-US"/>
+          </w:rPr>
+          <w:t xml:space="preserve">-examples/notebooks/14-osmnx-to-igraph.ipynb at main · </w:t>
+        </w:r>
+        <w:proofErr w:type="spellStart"/>
+        <w:r>
+          <w:rPr>
+            <w:rStyle w:val="Hyperlink"/>
+            <w:lang w:val="en-US"/>
+          </w:rPr>
+          <w:t>gboeing</w:t>
+        </w:r>
+        <w:proofErr w:type="spellEnd"/>
+        <w:r>
+          <w:rPr>
+            <w:rStyle w:val="Hyperlink"/>
+            <w:lang w:val="en-US"/>
+          </w:rPr>
+          <w:t>/</w:t>
+        </w:r>
+        <w:proofErr w:type="spellStart"/>
+        <w:r>
+          <w:rPr>
+            <w:rStyle w:val="Hyperlink"/>
+            <w:lang w:val="en-US"/>
+          </w:rPr>
+          <w:t>osmnx</w:t>
+        </w:r>
+        <w:proofErr w:type="spellEnd"/>
+        <w:r>
+          <w:rPr>
+            <w:rStyle w:val="Hyperlink"/>
+            <w:lang w:val="en-US"/>
+          </w:rPr>
+          <w:t>-examples · GitHub</w:t>
+        </w:r>
+      </w:hyperlink>
     </w:p>
     <w:p>
       <w:pPr>
@@ -527,7 +787,7 @@
         </w:numPr>
       </w:pPr>
       <w:r>
-        <w:t>Omdan til en iGraph graf vægtet med længde</w:t>
+        <w:t>Brug OSMNX til at hente graf</w:t>
       </w:r>
     </w:p>
     <w:p>
@@ -539,7 +799,15 @@
         </w:numPr>
       </w:pPr>
       <w:r>
-        <w:t>Gem en mapping af iGraph id til osmid og en mapping af osmid til iGraph id</w:t>
+        <w:t xml:space="preserve">Omdan til en </w:t>
+      </w:r>
+      <w:proofErr w:type="spellStart"/>
+      <w:r>
+        <w:t>iGraph</w:t>
+      </w:r>
+      <w:proofErr w:type="spellEnd"/>
+      <w:r>
+        <w:t xml:space="preserve"> graf vægtet med længde</w:t>
       </w:r>
     </w:p>
     <w:p>
@@ -551,7 +819,55 @@
         </w:numPr>
       </w:pPr>
       <w:r>
-        <w:t>Find nærmeste node til alle centroider (origins)</w:t>
+        <w:t xml:space="preserve">Gem en </w:t>
+      </w:r>
+      <w:proofErr w:type="spellStart"/>
+      <w:r>
+        <w:t>mapping</w:t>
+      </w:r>
+      <w:proofErr w:type="spellEnd"/>
+      <w:r>
+        <w:t xml:space="preserve"> af </w:t>
+      </w:r>
+      <w:proofErr w:type="spellStart"/>
+      <w:r>
+        <w:t>iGraph</w:t>
+      </w:r>
+      <w:proofErr w:type="spellEnd"/>
+      <w:r>
+        <w:t xml:space="preserve"> id til </w:t>
+      </w:r>
+      <w:proofErr w:type="spellStart"/>
+      <w:r>
+        <w:t>osmid</w:t>
+      </w:r>
+      <w:proofErr w:type="spellEnd"/>
+      <w:r>
+        <w:t xml:space="preserve"> og en </w:t>
+      </w:r>
+      <w:proofErr w:type="spellStart"/>
+      <w:r>
+        <w:t>mapping</w:t>
+      </w:r>
+      <w:proofErr w:type="spellEnd"/>
+      <w:r>
+        <w:t xml:space="preserve"> af </w:t>
+      </w:r>
+      <w:proofErr w:type="spellStart"/>
+      <w:r>
+        <w:t>osmid</w:t>
+      </w:r>
+      <w:proofErr w:type="spellEnd"/>
+      <w:r>
+        <w:t xml:space="preserve"> til </w:t>
+      </w:r>
+      <w:proofErr w:type="spellStart"/>
+      <w:r>
+        <w:t>iGraph</w:t>
+      </w:r>
+      <w:proofErr w:type="spellEnd"/>
+      <w:r>
+        <w:t xml:space="preserve"> id</w:t>
       </w:r>
     </w:p>
     <w:p>
@@ -563,7 +879,21 @@
         </w:numPr>
       </w:pPr>
       <w:r>
-        <w:t>Find nærmeste node til alle stop (stops)</w:t>
+        <w:t xml:space="preserve">Find nærmeste </w:t>
+      </w:r>
+      <w:r>
+        <w:t xml:space="preserve">OSM </w:t>
+      </w:r>
+      <w:r>
+        <w:t xml:space="preserve">node til alle </w:t>
+      </w:r>
+      <w:proofErr w:type="spellStart"/>
+      <w:r>
+        <w:t>centroider</w:t>
+      </w:r>
+      <w:proofErr w:type="spellEnd"/>
+      <w:r>
+        <w:t xml:space="preserve"> på kvadratnettet</w:t>
       </w:r>
     </w:p>
     <w:p>
@@ -575,15 +905,118 @@
         </w:numPr>
       </w:pPr>
       <w:r>
-        <w:t>….</w:t>
-      </w:r>
-    </w:p>
-    <w:p>
-      <w:r>
-        <w:t xml:space="preserve">OBS der er </w:t>
-      </w:r>
-      <w:r>
-        <w:t>fejl, sandsynligvis noget med nogle indekser.</w:t>
+        <w:t xml:space="preserve">Find nærmeste </w:t>
+      </w:r>
+      <w:r>
+        <w:t xml:space="preserve">OSM </w:t>
+      </w:r>
+      <w:r>
+        <w:t>node til alle stop</w:t>
+      </w:r>
+    </w:p>
+    <w:p>
+      <w:pPr>
+        <w:pStyle w:val="Listeafsnit"/>
+        <w:numPr>
+          <w:ilvl w:val="0"/>
+          <w:numId w:val="5"/>
+        </w:numPr>
+      </w:pPr>
+      <w:r>
+        <w:t>Find korteste distance fra hver stop node til alle nodes på OSM grafen</w:t>
+      </w:r>
+    </w:p>
+    <w:p>
+      <w:pPr>
+        <w:pStyle w:val="Listeafsnit"/>
+        <w:numPr>
+          <w:ilvl w:val="0"/>
+          <w:numId w:val="5"/>
+        </w:numPr>
+      </w:pPr>
+      <w:r>
+        <w:t xml:space="preserve">For hver </w:t>
+      </w:r>
+      <w:proofErr w:type="spellStart"/>
+      <w:r>
+        <w:t>centroide</w:t>
+      </w:r>
+      <w:proofErr w:type="spellEnd"/>
+      <w:r>
+        <w:t xml:space="preserve"> node, find det stop med kortest distance</w:t>
+      </w:r>
+    </w:p>
+    <w:p/>
+    <w:p>
+      <w:pPr>
+        <w:pStyle w:val="Overskrift2"/>
+      </w:pPr>
+      <w:proofErr w:type="spellStart"/>
+      <w:r>
+        <w:lastRenderedPageBreak/>
+        <w:t>Backlog</w:t>
+      </w:r>
+      <w:proofErr w:type="spellEnd"/>
+    </w:p>
+    <w:p>
+      <w:pPr>
+        <w:pStyle w:val="Listeafsnit"/>
+        <w:numPr>
+          <w:ilvl w:val="0"/>
+          <w:numId w:val="6"/>
+        </w:numPr>
+      </w:pPr>
+      <w:r>
+        <w:t xml:space="preserve">Medregn distance fra </w:t>
+      </w:r>
+      <w:proofErr w:type="spellStart"/>
+      <w:r>
+        <w:t>centroide</w:t>
+      </w:r>
+      <w:proofErr w:type="spellEnd"/>
+      <w:r>
+        <w:t xml:space="preserve"> til nærmeste node</w:t>
+      </w:r>
+    </w:p>
+    <w:p>
+      <w:pPr>
+        <w:pStyle w:val="Listeafsnit"/>
+        <w:numPr>
+          <w:ilvl w:val="0"/>
+          <w:numId w:val="6"/>
+        </w:numPr>
+      </w:pPr>
+      <w:r>
+        <w:t>Medregn distance fra stop til nærmeste node</w:t>
+      </w:r>
+    </w:p>
+    <w:p>
+      <w:pPr>
+        <w:pStyle w:val="Listeafsnit"/>
+        <w:numPr>
+          <w:ilvl w:val="0"/>
+          <w:numId w:val="6"/>
+        </w:numPr>
+      </w:pPr>
+      <w:r>
+        <w:t>Lav buffer om stier?</w:t>
+      </w:r>
+    </w:p>
+    <w:p>
+      <w:pPr>
+        <w:pStyle w:val="Listeafsnit"/>
+        <w:numPr>
+          <w:ilvl w:val="0"/>
+          <w:numId w:val="6"/>
+        </w:numPr>
+      </w:pPr>
+      <w:proofErr w:type="spellStart"/>
+      <w:r>
+        <w:t>Kvadratnet</w:t>
+      </w:r>
+      <w:proofErr w:type="spellEnd"/>
+      <w:r>
+        <w:t xml:space="preserve"> mangler data fra Aarhus Ø</w:t>
       </w:r>
     </w:p>
     <w:p/>
@@ -601,6 +1034,119 @@
 <file path=word/numbering.xml><?xml version="1.0" encoding="utf-8"?>
 <w:numbering xmlns:wpc="http://schemas.microsoft.com/office/word/2010/wordprocessingCanvas" xmlns:cx="http://schemas.microsoft.com/office/drawing/2014/chartex" xmlns:cx1="http://schemas.microsoft.com/office/drawing/2015/9/8/chartex" xmlns:cx2="http://schemas.microsoft.com/office/drawing/2015/10/21/chartex" xmlns:cx3="http://schemas.microsoft.com/office/drawing/2016/5/9/chartex" xmlns:cx4="http://schemas.microsoft.com/office/drawing/2016/5/10/chartex" xmlns:cx5="http://schemas.microsoft.com/office/drawing/2016/5/11/chartex" xmlns:cx6="http://schemas.microsoft.com/office/drawing/2016/5/12/chartex" xmlns:cx7="http://schemas.microsoft.com/office/drawing/2016/5/13/chartex" xmlns:cx8="http://schemas.microsoft.com/office/drawing/2016/5/14/chartex" xmlns:mc="http://schemas.openxmlformats.org/markup-compatibility/2006" xmlns:aink="http://schemas.microsoft.com/office/drawing/2016/ink" xmlns:am3d="http://schemas.microsoft.com/office/drawing/2017/model3d" xmlns:o="urn:schemas-microsoft-com:office:office" xmlns:oel="http://schemas.microsoft.com/office/2019/extlst" xmlns:r="http://schemas.openxmlformats.org/officeDocument/2006/relationships" xmlns:m="http://schemas.openxmlformats.org/officeDocument/2006/math" xmlns:v="urn:schemas-microsoft-com:vml" xmlns:wp14="http://schemas.microsoft.com/office/word/2010/wordprocessingDrawing" xmlns:wp="http://schemas.openxmlformats.org/drawingml/2006/wordprocessingDrawing" xmlns:w10="urn:schemas-microsoft-com:office:word" xmlns:w="http://schemas.openxmlformats.org/wordprocessingml/2006/main" xmlns:w14="http://schemas.microsoft.com/office/word/2010/wordml" xmlns:w15="http://schemas.microsoft.com/office/word/2012/wordml" xmlns:w16cex="http://schemas.microsoft.com/office/word/2018/wordml/cex" xmlns:w16cid="http://schemas.microsoft.com/office/word/2016/wordml/cid" xmlns:w16="http://schemas.microsoft.com/office/word/2018/wordml" xmlns:w16du="http://schemas.microsoft.com/office/word/2023/wordml/word16du" xmlns:w16sdtdh="http://schemas.microsoft.com/office/word/2020/wordml/sdtdatahash" xmlns:w16se="http://schemas.microsoft.com/office/word/2015/wordml/symex" xmlns:wpg="http://schemas.microsoft.com/office/word/2010/wordprocessingGroup" xmlns:wpi="http://schemas.microsoft.com/office/word/2010/wordprocessingInk" xmlns:wne="http://schemas.microsoft.com/office/word/2006/wordml" xmlns:wps="http://schemas.microsoft.com/office/word/2010/wordprocessingShape" mc:Ignorable="w14 w15 w16se w16cid w16 w16cex w16sdtdh w16du wp14">
   <w:abstractNum w:abstractNumId="0" w15:restartNumberingAfterBreak="0">
+    <w:nsid w:val="09CF0BB1"/>
+    <w:multiLevelType w:val="hybridMultilevel"/>
+    <w:tmpl w:val="85628718"/>
+    <w:lvl w:ilvl="0" w:tplc="04060001">
+      <w:start w:val="1"/>
+      <w:numFmt w:val="bullet"/>
+      <w:lvlText w:val=""/>
+      <w:lvlJc w:val="left"/>
+      <w:pPr>
+        <w:ind w:left="720" w:hanging="360"/>
+      </w:pPr>
+      <w:rPr>
+        <w:rFonts w:ascii="Symbol" w:hAnsi="Symbol" w:hint="default"/>
+      </w:rPr>
+    </w:lvl>
+    <w:lvl w:ilvl="1" w:tplc="04060003">
+      <w:start w:val="1"/>
+      <w:numFmt w:val="bullet"/>
+      <w:lvlText w:val="o"/>
+      <w:lvlJc w:val="left"/>
+      <w:pPr>
+        <w:ind w:left="1440" w:hanging="360"/>
+      </w:pPr>
+      <w:rPr>
+        <w:rFonts w:ascii="Courier New" w:hAnsi="Courier New" w:cs="Courier New" w:hint="default"/>
+      </w:rPr>
+    </w:lvl>
+    <w:lvl w:ilvl="2" w:tplc="04060005" w:tentative="1">
+      <w:start w:val="1"/>
+      <w:numFmt w:val="bullet"/>
+      <w:lvlText w:val=""/>
+      <w:lvlJc w:val="left"/>
+      <w:pPr>
+        <w:ind w:left="2160" w:hanging="360"/>
+      </w:pPr>
+      <w:rPr>
+        <w:rFonts w:ascii="Wingdings" w:hAnsi="Wingdings" w:hint="default"/>
+      </w:rPr>
+    </w:lvl>
+    <w:lvl w:ilvl="3" w:tplc="04060001" w:tentative="1">
+      <w:start w:val="1"/>
+      <w:numFmt w:val="bullet"/>
+      <w:lvlText w:val=""/>
+      <w:lvlJc w:val="left"/>
+      <w:pPr>
+        <w:ind w:left="2880" w:hanging="360"/>
+      </w:pPr>
+      <w:rPr>
+        <w:rFonts w:ascii="Symbol" w:hAnsi="Symbol" w:hint="default"/>
+      </w:rPr>
+    </w:lvl>
+    <w:lvl w:ilvl="4" w:tplc="04060003" w:tentative="1">
+      <w:start w:val="1"/>
+      <w:numFmt w:val="bullet"/>
+      <w:lvlText w:val="o"/>
+      <w:lvlJc w:val="left"/>
+      <w:pPr>
+        <w:ind w:left="3600" w:hanging="360"/>
+      </w:pPr>
+      <w:rPr>
+        <w:rFonts w:ascii="Courier New" w:hAnsi="Courier New" w:cs="Courier New" w:hint="default"/>
+      </w:rPr>
+    </w:lvl>
+    <w:lvl w:ilvl="5" w:tplc="04060005" w:tentative="1">
+      <w:start w:val="1"/>
+      <w:numFmt w:val="bullet"/>
+      <w:lvlText w:val=""/>
+      <w:lvlJc w:val="left"/>
+      <w:pPr>
+        <w:ind w:left="4320" w:hanging="360"/>
+      </w:pPr>
+      <w:rPr>
+        <w:rFonts w:ascii="Wingdings" w:hAnsi="Wingdings" w:hint="default"/>
+      </w:rPr>
+    </w:lvl>
+    <w:lvl w:ilvl="6" w:tplc="04060001" w:tentative="1">
+      <w:start w:val="1"/>
+      <w:numFmt w:val="bullet"/>
+      <w:lvlText w:val=""/>
+      <w:lvlJc w:val="left"/>
+      <w:pPr>
+        <w:ind w:left="5040" w:hanging="360"/>
+      </w:pPr>
+      <w:rPr>
+        <w:rFonts w:ascii="Symbol" w:hAnsi="Symbol" w:hint="default"/>
+      </w:rPr>
+    </w:lvl>
+    <w:lvl w:ilvl="7" w:tplc="04060003" w:tentative="1">
+      <w:start w:val="1"/>
+      <w:numFmt w:val="bullet"/>
+      <w:lvlText w:val="o"/>
+      <w:lvlJc w:val="left"/>
+      <w:pPr>
+        <w:ind w:left="5760" w:hanging="360"/>
+      </w:pPr>
+      <w:rPr>
+        <w:rFonts w:ascii="Courier New" w:hAnsi="Courier New" w:cs="Courier New" w:hint="default"/>
+      </w:rPr>
+    </w:lvl>
+    <w:lvl w:ilvl="8" w:tplc="04060005" w:tentative="1">
+      <w:start w:val="1"/>
+      <w:numFmt w:val="bullet"/>
+      <w:lvlText w:val=""/>
+      <w:lvlJc w:val="left"/>
+      <w:pPr>
+        <w:ind w:left="6480" w:hanging="360"/>
+      </w:pPr>
+      <w:rPr>
+        <w:rFonts w:ascii="Wingdings" w:hAnsi="Wingdings" w:hint="default"/>
+      </w:rPr>
+    </w:lvl>
+  </w:abstractNum>
+  <w:abstractNum w:abstractNumId="1" w15:restartNumberingAfterBreak="0">
     <w:nsid w:val="10BB160C"/>
     <w:multiLevelType w:val="hybridMultilevel"/>
     <w:tmpl w:val="5458226E"/>
@@ -689,7 +1235,7 @@
       </w:pPr>
     </w:lvl>
   </w:abstractNum>
-  <w:abstractNum w:abstractNumId="1" w15:restartNumberingAfterBreak="0">
+  <w:abstractNum w:abstractNumId="2" w15:restartNumberingAfterBreak="0">
     <w:nsid w:val="164B6372"/>
     <w:multiLevelType w:val="hybridMultilevel"/>
     <w:tmpl w:val="E910BB00"/>
@@ -778,7 +1324,120 @@
       </w:pPr>
     </w:lvl>
   </w:abstractNum>
-  <w:abstractNum w:abstractNumId="2" w15:restartNumberingAfterBreak="0">
+  <w:abstractNum w:abstractNumId="3" w15:restartNumberingAfterBreak="0">
+    <w:nsid w:val="1F89777C"/>
+    <w:multiLevelType w:val="hybridMultilevel"/>
+    <w:tmpl w:val="21C842E4"/>
+    <w:lvl w:ilvl="0" w:tplc="04060001">
+      <w:start w:val="1"/>
+      <w:numFmt w:val="bullet"/>
+      <w:lvlText w:val=""/>
+      <w:lvlJc w:val="left"/>
+      <w:pPr>
+        <w:ind w:left="720" w:hanging="360"/>
+      </w:pPr>
+      <w:rPr>
+        <w:rFonts w:ascii="Symbol" w:hAnsi="Symbol" w:hint="default"/>
+      </w:rPr>
+    </w:lvl>
+    <w:lvl w:ilvl="1" w:tplc="04060003" w:tentative="1">
+      <w:start w:val="1"/>
+      <w:numFmt w:val="bullet"/>
+      <w:lvlText w:val="o"/>
+      <w:lvlJc w:val="left"/>
+      <w:pPr>
+        <w:ind w:left="1440" w:hanging="360"/>
+      </w:pPr>
+      <w:rPr>
+        <w:rFonts w:ascii="Courier New" w:hAnsi="Courier New" w:cs="Courier New" w:hint="default"/>
+      </w:rPr>
+    </w:lvl>
+    <w:lvl w:ilvl="2" w:tplc="04060005" w:tentative="1">
+      <w:start w:val="1"/>
+      <w:numFmt w:val="bullet"/>
+      <w:lvlText w:val=""/>
+      <w:lvlJc w:val="left"/>
+      <w:pPr>
+        <w:ind w:left="2160" w:hanging="360"/>
+      </w:pPr>
+      <w:rPr>
+        <w:rFonts w:ascii="Wingdings" w:hAnsi="Wingdings" w:hint="default"/>
+      </w:rPr>
+    </w:lvl>
+    <w:lvl w:ilvl="3" w:tplc="04060001" w:tentative="1">
+      <w:start w:val="1"/>
+      <w:numFmt w:val="bullet"/>
+      <w:lvlText w:val=""/>
+      <w:lvlJc w:val="left"/>
+      <w:pPr>
+        <w:ind w:left="2880" w:hanging="360"/>
+      </w:pPr>
+      <w:rPr>
+        <w:rFonts w:ascii="Symbol" w:hAnsi="Symbol" w:hint="default"/>
+      </w:rPr>
+    </w:lvl>
+    <w:lvl w:ilvl="4" w:tplc="04060003" w:tentative="1">
+      <w:start w:val="1"/>
+      <w:numFmt w:val="bullet"/>
+      <w:lvlText w:val="o"/>
+      <w:lvlJc w:val="left"/>
+      <w:pPr>
+        <w:ind w:left="3600" w:hanging="360"/>
+      </w:pPr>
+      <w:rPr>
+        <w:rFonts w:ascii="Courier New" w:hAnsi="Courier New" w:cs="Courier New" w:hint="default"/>
+      </w:rPr>
+    </w:lvl>
+    <w:lvl w:ilvl="5" w:tplc="04060005" w:tentative="1">
+      <w:start w:val="1"/>
+      <w:numFmt w:val="bullet"/>
+      <w:lvlText w:val=""/>
+      <w:lvlJc w:val="left"/>
+      <w:pPr>
+        <w:ind w:left="4320" w:hanging="360"/>
+      </w:pPr>
+      <w:rPr>
+        <w:rFonts w:ascii="Wingdings" w:hAnsi="Wingdings" w:hint="default"/>
+      </w:rPr>
+    </w:lvl>
+    <w:lvl w:ilvl="6" w:tplc="04060001" w:tentative="1">
+      <w:start w:val="1"/>
+      <w:numFmt w:val="bullet"/>
+      <w:lvlText w:val=""/>
+      <w:lvlJc w:val="left"/>
+      <w:pPr>
+        <w:ind w:left="5040" w:hanging="360"/>
+      </w:pPr>
+      <w:rPr>
+        <w:rFonts w:ascii="Symbol" w:hAnsi="Symbol" w:hint="default"/>
+      </w:rPr>
+    </w:lvl>
+    <w:lvl w:ilvl="7" w:tplc="04060003" w:tentative="1">
+      <w:start w:val="1"/>
+      <w:numFmt w:val="bullet"/>
+      <w:lvlText w:val="o"/>
+      <w:lvlJc w:val="left"/>
+      <w:pPr>
+        <w:ind w:left="5760" w:hanging="360"/>
+      </w:pPr>
+      <w:rPr>
+        <w:rFonts w:ascii="Courier New" w:hAnsi="Courier New" w:cs="Courier New" w:hint="default"/>
+      </w:rPr>
+    </w:lvl>
+    <w:lvl w:ilvl="8" w:tplc="04060005" w:tentative="1">
+      <w:start w:val="1"/>
+      <w:numFmt w:val="bullet"/>
+      <w:lvlText w:val=""/>
+      <w:lvlJc w:val="left"/>
+      <w:pPr>
+        <w:ind w:left="6480" w:hanging="360"/>
+      </w:pPr>
+      <w:rPr>
+        <w:rFonts w:ascii="Wingdings" w:hAnsi="Wingdings" w:hint="default"/>
+      </w:rPr>
+    </w:lvl>
+  </w:abstractNum>
+  <w:abstractNum w:abstractNumId="4" w15:restartNumberingAfterBreak="0">
     <w:nsid w:val="2939369C"/>
     <w:multiLevelType w:val="hybridMultilevel"/>
     <w:tmpl w:val="835A8CDA"/>
@@ -890,7 +1549,7 @@
       </w:rPr>
     </w:lvl>
   </w:abstractNum>
-  <w:abstractNum w:abstractNumId="3" w15:restartNumberingAfterBreak="0">
+  <w:abstractNum w:abstractNumId="5" w15:restartNumberingAfterBreak="0">
     <w:nsid w:val="2E0371FD"/>
     <w:multiLevelType w:val="hybridMultilevel"/>
     <w:tmpl w:val="435C7BD4"/>
@@ -979,7 +1638,7 @@
       </w:pPr>
     </w:lvl>
   </w:abstractNum>
-  <w:abstractNum w:abstractNumId="4" w15:restartNumberingAfterBreak="0">
+  <w:abstractNum w:abstractNumId="6" w15:restartNumberingAfterBreak="0">
     <w:nsid w:val="333F2A36"/>
     <w:multiLevelType w:val="hybridMultilevel"/>
     <w:tmpl w:val="4C0CD142"/>
@@ -1091,20 +1750,142 @@
       </w:rPr>
     </w:lvl>
   </w:abstractNum>
+  <w:abstractNum w:abstractNumId="7" w15:restartNumberingAfterBreak="0">
+    <w:nsid w:val="68A55E7D"/>
+    <w:multiLevelType w:val="hybridMultilevel"/>
+    <w:tmpl w:val="956E472A"/>
+    <w:lvl w:ilvl="0" w:tplc="04060001">
+      <w:start w:val="1"/>
+      <w:numFmt w:val="bullet"/>
+      <w:lvlText w:val=""/>
+      <w:lvlJc w:val="left"/>
+      <w:pPr>
+        <w:ind w:left="720" w:hanging="360"/>
+      </w:pPr>
+      <w:rPr>
+        <w:rFonts w:ascii="Symbol" w:hAnsi="Symbol" w:hint="default"/>
+      </w:rPr>
+    </w:lvl>
+    <w:lvl w:ilvl="1" w:tplc="04060003">
+      <w:start w:val="1"/>
+      <w:numFmt w:val="bullet"/>
+      <w:lvlText w:val="o"/>
+      <w:lvlJc w:val="left"/>
+      <w:pPr>
+        <w:ind w:left="1440" w:hanging="360"/>
+      </w:pPr>
+      <w:rPr>
+        <w:rFonts w:ascii="Courier New" w:hAnsi="Courier New" w:cs="Courier New" w:hint="default"/>
+      </w:rPr>
+    </w:lvl>
+    <w:lvl w:ilvl="2" w:tplc="04060005" w:tentative="1">
+      <w:start w:val="1"/>
+      <w:numFmt w:val="bullet"/>
+      <w:lvlText w:val=""/>
+      <w:lvlJc w:val="left"/>
+      <w:pPr>
+        <w:ind w:left="2160" w:hanging="360"/>
+      </w:pPr>
+      <w:rPr>
+        <w:rFonts w:ascii="Wingdings" w:hAnsi="Wingdings" w:hint="default"/>
+      </w:rPr>
+    </w:lvl>
+    <w:lvl w:ilvl="3" w:tplc="04060001" w:tentative="1">
+      <w:start w:val="1"/>
+      <w:numFmt w:val="bullet"/>
+      <w:lvlText w:val=""/>
+      <w:lvlJc w:val="left"/>
+      <w:pPr>
+        <w:ind w:left="2880" w:hanging="360"/>
+      </w:pPr>
+      <w:rPr>
+        <w:rFonts w:ascii="Symbol" w:hAnsi="Symbol" w:hint="default"/>
+      </w:rPr>
+    </w:lvl>
+    <w:lvl w:ilvl="4" w:tplc="04060003" w:tentative="1">
+      <w:start w:val="1"/>
+      <w:numFmt w:val="bullet"/>
+      <w:lvlText w:val="o"/>
+      <w:lvlJc w:val="left"/>
+      <w:pPr>
+        <w:ind w:left="3600" w:hanging="360"/>
+      </w:pPr>
+      <w:rPr>
+        <w:rFonts w:ascii="Courier New" w:hAnsi="Courier New" w:cs="Courier New" w:hint="default"/>
+      </w:rPr>
+    </w:lvl>
+    <w:lvl w:ilvl="5" w:tplc="04060005" w:tentative="1">
+      <w:start w:val="1"/>
+      <w:numFmt w:val="bullet"/>
+      <w:lvlText w:val=""/>
+      <w:lvlJc w:val="left"/>
+      <w:pPr>
+        <w:ind w:left="4320" w:hanging="360"/>
+      </w:pPr>
+      <w:rPr>
+        <w:rFonts w:ascii="Wingdings" w:hAnsi="Wingdings" w:hint="default"/>
+      </w:rPr>
+    </w:lvl>
+    <w:lvl w:ilvl="6" w:tplc="04060001" w:tentative="1">
+      <w:start w:val="1"/>
+      <w:numFmt w:val="bullet"/>
+      <w:lvlText w:val=""/>
+      <w:lvlJc w:val="left"/>
+      <w:pPr>
+        <w:ind w:left="5040" w:hanging="360"/>
+      </w:pPr>
+      <w:rPr>
+        <w:rFonts w:ascii="Symbol" w:hAnsi="Symbol" w:hint="default"/>
+      </w:rPr>
+    </w:lvl>
+    <w:lvl w:ilvl="7" w:tplc="04060003" w:tentative="1">
+      <w:start w:val="1"/>
+      <w:numFmt w:val="bullet"/>
+      <w:lvlText w:val="o"/>
+      <w:lvlJc w:val="left"/>
+      <w:pPr>
+        <w:ind w:left="5760" w:hanging="360"/>
+      </w:pPr>
+      <w:rPr>
+        <w:rFonts w:ascii="Courier New" w:hAnsi="Courier New" w:cs="Courier New" w:hint="default"/>
+      </w:rPr>
+    </w:lvl>
+    <w:lvl w:ilvl="8" w:tplc="04060005" w:tentative="1">
+      <w:start w:val="1"/>
+      <w:numFmt w:val="bullet"/>
+      <w:lvlText w:val=""/>
+      <w:lvlJc w:val="left"/>
+      <w:pPr>
+        <w:ind w:left="6480" w:hanging="360"/>
+      </w:pPr>
+      <w:rPr>
+        <w:rFonts w:ascii="Wingdings" w:hAnsi="Wingdings" w:hint="default"/>
+      </w:rPr>
+    </w:lvl>
+  </w:abstractNum>
   <w:num w:numId="1" w16cid:durableId="1096099431">
+    <w:abstractNumId w:val="4"/>
+  </w:num>
+  <w:num w:numId="2" w16cid:durableId="1028262940">
+    <w:abstractNumId w:val="6"/>
+  </w:num>
+  <w:num w:numId="3" w16cid:durableId="1890342574">
+    <w:abstractNumId w:val="1"/>
+  </w:num>
+  <w:num w:numId="4" w16cid:durableId="923955517">
     <w:abstractNumId w:val="2"/>
   </w:num>
-  <w:num w:numId="2" w16cid:durableId="1028262940">
-    <w:abstractNumId w:val="4"/>
+  <w:num w:numId="5" w16cid:durableId="234777010">
+    <w:abstractNumId w:val="5"/>
   </w:num>
-  <w:num w:numId="3" w16cid:durableId="1890342574">
+  <w:num w:numId="6" w16cid:durableId="1597178480">
+    <w:abstractNumId w:val="3"/>
+  </w:num>
+  <w:num w:numId="7" w16cid:durableId="231235113">
     <w:abstractNumId w:val="0"/>
   </w:num>
-  <w:num w:numId="4" w16cid:durableId="923955517">
-    <w:abstractNumId w:val="1"/>
-  </w:num>
-  <w:num w:numId="5" w16cid:durableId="234777010">
-    <w:abstractNumId w:val="3"/>
+  <w:num w:numId="8" w16cid:durableId="994989858">
+    <w:abstractNumId w:val="7"/>
   </w:num>
 </w:numbering>
 </file>
@@ -1537,7 +2318,6 @@
     <w:next w:val="Normal"/>
     <w:link w:val="Overskrift2Tegn"/>
     <w:uiPriority w:val="9"/>
-    <w:semiHidden/>
     <w:unhideWhenUsed/>
     <w:qFormat/>
     <w:rsid w:val="000501EF"/>
@@ -1712,6 +2492,7 @@
   <w:style w:type="character" w:default="1" w:styleId="Standardskrifttypeiafsnit">
     <w:name w:val="Default Paragraph Font"/>
     <w:uiPriority w:val="1"/>
+    <w:semiHidden/>
     <w:unhideWhenUsed/>
   </w:style>
   <w:style w:type="table" w:default="1" w:styleId="Tabel-Normal">
@@ -1753,7 +2534,6 @@
     <w:basedOn w:val="Standardskrifttypeiafsnit"/>
     <w:link w:val="Overskrift2"/>
     <w:uiPriority w:val="9"/>
-    <w:semiHidden/>
     <w:rsid w:val="000501EF"/>
     <w:rPr>
       <w:rFonts w:asciiTheme="majorHAnsi" w:eastAsiaTheme="majorEastAsia" w:hAnsiTheme="majorHAnsi" w:cstheme="majorBidi"/>

</xml_diff>

<commit_message>
Tilføjet stopnavn til output
</commit_message>
<xml_diff>
--- a/Kvadratnet_til_stop_dokumentation.docx
+++ b/Kvadratnet_til_stop_dokumentation.docx
@@ -6,6 +6,7 @@
       <w:pPr>
         <w:pStyle w:val="Overskrift1"/>
       </w:pPr>
+      <w:bookmarkStart w:id="0" w:name="_Toc179894831"/>
       <w:proofErr w:type="spellStart"/>
       <w:r>
         <w:t>Kvadratnet</w:t>
@@ -14,33 +15,600 @@
       <w:r>
         <w:t xml:space="preserve"> – afstand til nærmeste stoppested</w:t>
       </w:r>
-    </w:p>
-    <w:p>
-      <w:pPr>
-        <w:pStyle w:val="Overskrift2"/>
-      </w:pPr>
-      <w:r>
-        <w:t>Formål</w:t>
-      </w:r>
-    </w:p>
-    <w:p>
-      <w:r>
-        <w:t>Beregn distancen fra hvert beboet område i Region Midtjylland til det nærmeste stoppested.</w:t>
-      </w:r>
-    </w:p>
-    <w:p>
-      <w:pPr>
+      <w:bookmarkEnd w:id="0"/>
+    </w:p>
+    <w:sdt>
+      <w:sdtPr>
+        <w:id w:val="273688372"/>
+        <w:docPartObj>
+          <w:docPartGallery w:val="Table of Contents"/>
+          <w:docPartUnique/>
+        </w:docPartObj>
+      </w:sdtPr>
+      <w:sdtEndPr>
         <w:rPr>
+          <w:rFonts w:asciiTheme="minorHAnsi" w:eastAsiaTheme="minorHAnsi" w:hAnsiTheme="minorHAnsi" w:cstheme="minorBidi"/>
           <w:b/>
           <w:bCs/>
+          <w:color w:val="auto"/>
+          <w:kern w:val="2"/>
+          <w:sz w:val="22"/>
+          <w:szCs w:val="22"/>
+          <w:lang w:eastAsia="en-US"/>
+          <w14:ligatures w14:val="standardContextual"/>
         </w:rPr>
-      </w:pPr>
-      <w:r>
-        <w:rPr>
-          <w:b/>
-          <w:bCs/>
-        </w:rPr>
-        <w:t>Kan bruges til at analysere i hvilke geografiske områder den kollektive trafik skal udvides?</w:t>
+      </w:sdtEndPr>
+      <w:sdtContent>
+        <w:p>
+          <w:pPr>
+            <w:pStyle w:val="Overskrift"/>
+          </w:pPr>
+          <w:r>
+            <w:t>Indhold</w:t>
+          </w:r>
+        </w:p>
+        <w:p>
+          <w:pPr>
+            <w:pStyle w:val="Indholdsfortegnelse1"/>
+            <w:tabs>
+              <w:tab w:val="right" w:leader="dot" w:pos="9628"/>
+            </w:tabs>
+            <w:rPr>
+              <w:rFonts w:eastAsiaTheme="minorEastAsia"/>
+              <w:noProof/>
+              <w:sz w:val="24"/>
+              <w:szCs w:val="24"/>
+              <w:lang w:eastAsia="da-DK"/>
+            </w:rPr>
+          </w:pPr>
+          <w:r>
+            <w:fldChar w:fldCharType="begin"/>
+          </w:r>
+          <w:r>
+            <w:instrText xml:space="preserve"> TOC \o "1-3" \h \z \u </w:instrText>
+          </w:r>
+          <w:r>
+            <w:fldChar w:fldCharType="separate"/>
+          </w:r>
+          <w:hyperlink w:anchor="_Toc179894831" w:history="1">
+            <w:r>
+              <w:rPr>
+                <w:rStyle w:val="Hyperlink"/>
+                <w:noProof/>
+              </w:rPr>
+              <w:t>Kvadratnet – afstand til nærmeste stoppested</w:t>
+            </w:r>
+            <w:r>
+              <w:rPr>
+                <w:noProof/>
+                <w:webHidden/>
+              </w:rPr>
+              <w:tab/>
+            </w:r>
+            <w:r>
+              <w:rPr>
+                <w:noProof/>
+                <w:webHidden/>
+              </w:rPr>
+              <w:fldChar w:fldCharType="begin"/>
+            </w:r>
+            <w:r>
+              <w:rPr>
+                <w:noProof/>
+                <w:webHidden/>
+              </w:rPr>
+              <w:instrText xml:space="preserve"> PAGEREF _Toc179894831 \h </w:instrText>
+            </w:r>
+            <w:r>
+              <w:rPr>
+                <w:noProof/>
+                <w:webHidden/>
+              </w:rPr>
+            </w:r>
+            <w:r>
+              <w:rPr>
+                <w:noProof/>
+                <w:webHidden/>
+              </w:rPr>
+              <w:fldChar w:fldCharType="separate"/>
+            </w:r>
+            <w:r>
+              <w:rPr>
+                <w:noProof/>
+                <w:webHidden/>
+              </w:rPr>
+              <w:t>1</w:t>
+            </w:r>
+            <w:r>
+              <w:rPr>
+                <w:noProof/>
+                <w:webHidden/>
+              </w:rPr>
+              <w:fldChar w:fldCharType="end"/>
+            </w:r>
+          </w:hyperlink>
+        </w:p>
+        <w:p>
+          <w:pPr>
+            <w:pStyle w:val="Indholdsfortegnelse2"/>
+            <w:tabs>
+              <w:tab w:val="right" w:leader="dot" w:pos="9628"/>
+            </w:tabs>
+            <w:rPr>
+              <w:rFonts w:eastAsiaTheme="minorEastAsia"/>
+              <w:noProof/>
+              <w:sz w:val="24"/>
+              <w:szCs w:val="24"/>
+              <w:lang w:eastAsia="da-DK"/>
+            </w:rPr>
+          </w:pPr>
+          <w:hyperlink w:anchor="_Toc179894832" w:history="1">
+            <w:r>
+              <w:rPr>
+                <w:rStyle w:val="Hyperlink"/>
+                <w:noProof/>
+              </w:rPr>
+              <w:t>Formål</w:t>
+            </w:r>
+            <w:r>
+              <w:rPr>
+                <w:noProof/>
+                <w:webHidden/>
+              </w:rPr>
+              <w:tab/>
+            </w:r>
+            <w:r>
+              <w:rPr>
+                <w:noProof/>
+                <w:webHidden/>
+              </w:rPr>
+              <w:fldChar w:fldCharType="begin"/>
+            </w:r>
+            <w:r>
+              <w:rPr>
+                <w:noProof/>
+                <w:webHidden/>
+              </w:rPr>
+              <w:instrText xml:space="preserve"> PAGEREF _Toc179894832 \h </w:instrText>
+            </w:r>
+            <w:r>
+              <w:rPr>
+                <w:noProof/>
+                <w:webHidden/>
+              </w:rPr>
+            </w:r>
+            <w:r>
+              <w:rPr>
+                <w:noProof/>
+                <w:webHidden/>
+              </w:rPr>
+              <w:fldChar w:fldCharType="separate"/>
+            </w:r>
+            <w:r>
+              <w:rPr>
+                <w:noProof/>
+                <w:webHidden/>
+              </w:rPr>
+              <w:t>1</w:t>
+            </w:r>
+            <w:r>
+              <w:rPr>
+                <w:noProof/>
+                <w:webHidden/>
+              </w:rPr>
+              <w:fldChar w:fldCharType="end"/>
+            </w:r>
+          </w:hyperlink>
+        </w:p>
+        <w:p>
+          <w:pPr>
+            <w:pStyle w:val="Indholdsfortegnelse2"/>
+            <w:tabs>
+              <w:tab w:val="right" w:leader="dot" w:pos="9628"/>
+            </w:tabs>
+            <w:rPr>
+              <w:rFonts w:eastAsiaTheme="minorEastAsia"/>
+              <w:noProof/>
+              <w:sz w:val="24"/>
+              <w:szCs w:val="24"/>
+              <w:lang w:eastAsia="da-DK"/>
+            </w:rPr>
+          </w:pPr>
+          <w:hyperlink w:anchor="_Toc179894833" w:history="1">
+            <w:r>
+              <w:rPr>
+                <w:rStyle w:val="Hyperlink"/>
+                <w:noProof/>
+              </w:rPr>
+              <w:t>Data</w:t>
+            </w:r>
+            <w:r>
+              <w:rPr>
+                <w:noProof/>
+                <w:webHidden/>
+              </w:rPr>
+              <w:tab/>
+            </w:r>
+            <w:r>
+              <w:rPr>
+                <w:noProof/>
+                <w:webHidden/>
+              </w:rPr>
+              <w:fldChar w:fldCharType="begin"/>
+            </w:r>
+            <w:r>
+              <w:rPr>
+                <w:noProof/>
+                <w:webHidden/>
+              </w:rPr>
+              <w:instrText xml:space="preserve"> PAGEREF _Toc179894833 \h </w:instrText>
+            </w:r>
+            <w:r>
+              <w:rPr>
+                <w:noProof/>
+                <w:webHidden/>
+              </w:rPr>
+            </w:r>
+            <w:r>
+              <w:rPr>
+                <w:noProof/>
+                <w:webHidden/>
+              </w:rPr>
+              <w:fldChar w:fldCharType="separate"/>
+            </w:r>
+            <w:r>
+              <w:rPr>
+                <w:noProof/>
+                <w:webHidden/>
+              </w:rPr>
+              <w:t>1</w:t>
+            </w:r>
+            <w:r>
+              <w:rPr>
+                <w:noProof/>
+                <w:webHidden/>
+              </w:rPr>
+              <w:fldChar w:fldCharType="end"/>
+            </w:r>
+          </w:hyperlink>
+        </w:p>
+        <w:p>
+          <w:pPr>
+            <w:pStyle w:val="Indholdsfortegnelse2"/>
+            <w:tabs>
+              <w:tab w:val="right" w:leader="dot" w:pos="9628"/>
+            </w:tabs>
+            <w:rPr>
+              <w:rFonts w:eastAsiaTheme="minorEastAsia"/>
+              <w:noProof/>
+              <w:sz w:val="24"/>
+              <w:szCs w:val="24"/>
+              <w:lang w:eastAsia="da-DK"/>
+            </w:rPr>
+          </w:pPr>
+          <w:hyperlink w:anchor="_Toc179894834" w:history="1">
+            <w:r>
+              <w:rPr>
+                <w:rStyle w:val="Hyperlink"/>
+                <w:noProof/>
+              </w:rPr>
+              <w:t>Procedurebeskrivelse</w:t>
+            </w:r>
+            <w:r>
+              <w:rPr>
+                <w:noProof/>
+                <w:webHidden/>
+              </w:rPr>
+              <w:tab/>
+            </w:r>
+            <w:r>
+              <w:rPr>
+                <w:noProof/>
+                <w:webHidden/>
+              </w:rPr>
+              <w:fldChar w:fldCharType="begin"/>
+            </w:r>
+            <w:r>
+              <w:rPr>
+                <w:noProof/>
+                <w:webHidden/>
+              </w:rPr>
+              <w:instrText xml:space="preserve"> PAGEREF _Toc179894834 \h </w:instrText>
+            </w:r>
+            <w:r>
+              <w:rPr>
+                <w:noProof/>
+                <w:webHidden/>
+              </w:rPr>
+            </w:r>
+            <w:r>
+              <w:rPr>
+                <w:noProof/>
+                <w:webHidden/>
+              </w:rPr>
+              <w:fldChar w:fldCharType="separate"/>
+            </w:r>
+            <w:r>
+              <w:rPr>
+                <w:noProof/>
+                <w:webHidden/>
+              </w:rPr>
+              <w:t>2</w:t>
+            </w:r>
+            <w:r>
+              <w:rPr>
+                <w:noProof/>
+                <w:webHidden/>
+              </w:rPr>
+              <w:fldChar w:fldCharType="end"/>
+            </w:r>
+          </w:hyperlink>
+        </w:p>
+        <w:p>
+          <w:pPr>
+            <w:pStyle w:val="Indholdsfortegnelse2"/>
+            <w:tabs>
+              <w:tab w:val="right" w:leader="dot" w:pos="9628"/>
+            </w:tabs>
+            <w:rPr>
+              <w:rFonts w:eastAsiaTheme="minorEastAsia"/>
+              <w:noProof/>
+              <w:sz w:val="24"/>
+              <w:szCs w:val="24"/>
+              <w:lang w:eastAsia="da-DK"/>
+            </w:rPr>
+          </w:pPr>
+          <w:hyperlink w:anchor="_Toc179894835" w:history="1">
+            <w:r>
+              <w:rPr>
+                <w:rStyle w:val="Hyperlink"/>
+                <w:noProof/>
+              </w:rPr>
+              <w:t>Dokumentation af løsning</w:t>
+            </w:r>
+            <w:r>
+              <w:rPr>
+                <w:noProof/>
+                <w:webHidden/>
+              </w:rPr>
+              <w:tab/>
+            </w:r>
+            <w:r>
+              <w:rPr>
+                <w:noProof/>
+                <w:webHidden/>
+              </w:rPr>
+              <w:fldChar w:fldCharType="begin"/>
+            </w:r>
+            <w:r>
+              <w:rPr>
+                <w:noProof/>
+                <w:webHidden/>
+              </w:rPr>
+              <w:instrText xml:space="preserve"> PAGEREF _Toc179894835 \h </w:instrText>
+            </w:r>
+            <w:r>
+              <w:rPr>
+                <w:noProof/>
+                <w:webHidden/>
+              </w:rPr>
+            </w:r>
+            <w:r>
+              <w:rPr>
+                <w:noProof/>
+                <w:webHidden/>
+              </w:rPr>
+              <w:fldChar w:fldCharType="separate"/>
+            </w:r>
+            <w:r>
+              <w:rPr>
+                <w:noProof/>
+                <w:webHidden/>
+              </w:rPr>
+              <w:t>3</w:t>
+            </w:r>
+            <w:r>
+              <w:rPr>
+                <w:noProof/>
+                <w:webHidden/>
+              </w:rPr>
+              <w:fldChar w:fldCharType="end"/>
+            </w:r>
+          </w:hyperlink>
+        </w:p>
+        <w:p>
+          <w:pPr>
+            <w:pStyle w:val="Indholdsfortegnelse3"/>
+            <w:tabs>
+              <w:tab w:val="right" w:leader="dot" w:pos="9628"/>
+            </w:tabs>
+            <w:rPr>
+              <w:rFonts w:eastAsiaTheme="minorEastAsia"/>
+              <w:noProof/>
+              <w:sz w:val="24"/>
+              <w:szCs w:val="24"/>
+              <w:lang w:eastAsia="da-DK"/>
+            </w:rPr>
+          </w:pPr>
+          <w:hyperlink w:anchor="_Toc179894836" w:history="1">
+            <w:r>
+              <w:rPr>
+                <w:rStyle w:val="Hyperlink"/>
+                <w:noProof/>
+              </w:rPr>
+              <w:t>Effektivitet</w:t>
+            </w:r>
+            <w:r>
+              <w:rPr>
+                <w:noProof/>
+                <w:webHidden/>
+              </w:rPr>
+              <w:tab/>
+            </w:r>
+            <w:r>
+              <w:rPr>
+                <w:noProof/>
+                <w:webHidden/>
+              </w:rPr>
+              <w:fldChar w:fldCharType="begin"/>
+            </w:r>
+            <w:r>
+              <w:rPr>
+                <w:noProof/>
+                <w:webHidden/>
+              </w:rPr>
+              <w:instrText xml:space="preserve"> PAGEREF _Toc179894836 \h </w:instrText>
+            </w:r>
+            <w:r>
+              <w:rPr>
+                <w:noProof/>
+                <w:webHidden/>
+              </w:rPr>
+            </w:r>
+            <w:r>
+              <w:rPr>
+                <w:noProof/>
+                <w:webHidden/>
+              </w:rPr>
+              <w:fldChar w:fldCharType="separate"/>
+            </w:r>
+            <w:r>
+              <w:rPr>
+                <w:noProof/>
+                <w:webHidden/>
+              </w:rPr>
+              <w:t>3</w:t>
+            </w:r>
+            <w:r>
+              <w:rPr>
+                <w:noProof/>
+                <w:webHidden/>
+              </w:rPr>
+              <w:fldChar w:fldCharType="end"/>
+            </w:r>
+          </w:hyperlink>
+        </w:p>
+        <w:p>
+          <w:pPr>
+            <w:pStyle w:val="Indholdsfortegnelse2"/>
+            <w:tabs>
+              <w:tab w:val="right" w:leader="dot" w:pos="9628"/>
+            </w:tabs>
+            <w:rPr>
+              <w:rFonts w:eastAsiaTheme="minorEastAsia"/>
+              <w:noProof/>
+              <w:sz w:val="24"/>
+              <w:szCs w:val="24"/>
+              <w:lang w:eastAsia="da-DK"/>
+            </w:rPr>
+          </w:pPr>
+          <w:hyperlink w:anchor="_Toc179894837" w:history="1">
+            <w:r>
+              <w:rPr>
+                <w:rStyle w:val="Hyperlink"/>
+                <w:noProof/>
+              </w:rPr>
+              <w:t>Backlog</w:t>
+            </w:r>
+            <w:r>
+              <w:rPr>
+                <w:noProof/>
+                <w:webHidden/>
+              </w:rPr>
+              <w:tab/>
+            </w:r>
+            <w:r>
+              <w:rPr>
+                <w:noProof/>
+                <w:webHidden/>
+              </w:rPr>
+              <w:fldChar w:fldCharType="begin"/>
+            </w:r>
+            <w:r>
+              <w:rPr>
+                <w:noProof/>
+                <w:webHidden/>
+              </w:rPr>
+              <w:instrText xml:space="preserve"> PAGEREF _Toc179894837 \h </w:instrText>
+            </w:r>
+            <w:r>
+              <w:rPr>
+                <w:noProof/>
+                <w:webHidden/>
+              </w:rPr>
+            </w:r>
+            <w:r>
+              <w:rPr>
+                <w:noProof/>
+                <w:webHidden/>
+              </w:rPr>
+              <w:fldChar w:fldCharType="separate"/>
+            </w:r>
+            <w:r>
+              <w:rPr>
+                <w:noProof/>
+                <w:webHidden/>
+              </w:rPr>
+              <w:t>3</w:t>
+            </w:r>
+            <w:r>
+              <w:rPr>
+                <w:noProof/>
+                <w:webHidden/>
+              </w:rPr>
+              <w:fldChar w:fldCharType="end"/>
+            </w:r>
+          </w:hyperlink>
+        </w:p>
+        <w:p>
+          <w:pPr>
+            <w:rPr>
+              <w:b/>
+              <w:bCs/>
+            </w:rPr>
+          </w:pPr>
+          <w:r>
+            <w:rPr>
+              <w:b/>
+              <w:bCs/>
+            </w:rPr>
+            <w:fldChar w:fldCharType="end"/>
+          </w:r>
+        </w:p>
+      </w:sdtContent>
+    </w:sdt>
+    <w:p>
+      <w:pPr>
+        <w:pStyle w:val="Overskrift2"/>
+      </w:pPr>
+    </w:p>
+    <w:p>
+      <w:pPr>
+        <w:pStyle w:val="Overskrift2"/>
+      </w:pPr>
+      <w:bookmarkStart w:id="1" w:name="_Toc179894832"/>
+      <w:r>
+        <w:t>Formål</w:t>
+      </w:r>
+      <w:bookmarkEnd w:id="1"/>
+    </w:p>
+    <w:p>
+      <w:r>
+        <w:t xml:space="preserve">Beregn distancen fra hvert beboet </w:t>
+      </w:r>
+      <w:r>
+        <w:t>område</w:t>
+      </w:r>
+      <w:r>
+        <w:t xml:space="preserve"> i Region Midtjylland til det nærmeste stoppested.</w:t>
+      </w:r>
+    </w:p>
+    <w:p>
+      <w:r>
+        <w:t>Kan bruges til at analysere i hvilke geografiske områder den kollektive trafik skal udvides</w:t>
+      </w:r>
+      <w:r>
+        <w:t>.</w:t>
       </w:r>
     </w:p>
     <w:p/>
@@ -48,9 +616,11 @@
       <w:pPr>
         <w:pStyle w:val="Overskrift2"/>
       </w:pPr>
+      <w:bookmarkStart w:id="2" w:name="_Toc179894833"/>
       <w:r>
         <w:t>Data</w:t>
       </w:r>
+      <w:bookmarkEnd w:id="2"/>
     </w:p>
     <w:p>
       <w:pPr>
@@ -129,7 +699,13 @@
         </w:numPr>
       </w:pPr>
       <w:r>
-        <w:t>Nyeste udtræk af alle stoppesteder i Region Midtjylland med længdegrad og breddegrad i UTM32N (både bus, letbane, plustur, flextur)</w:t>
+        <w:t>Nyeste udtræk af alle stoppesteder i Region Midtjylland med UTM32N</w:t>
+      </w:r>
+      <w:r>
+        <w:t xml:space="preserve"> koordinater</w:t>
+      </w:r>
+      <w:r>
+        <w:t xml:space="preserve"> (både bus, letbane, plustur, flextur)</w:t>
       </w:r>
     </w:p>
     <w:p>
@@ -213,15 +789,7 @@
         </w:numPr>
       </w:pPr>
       <w:r>
-        <w:t>”</w:t>
-      </w:r>
-      <w:proofErr w:type="spellStart"/>
-      <w:r>
-        <w:t>walk</w:t>
-      </w:r>
-      <w:proofErr w:type="spellEnd"/>
-      <w:r>
-        <w:t>” inkluderer alle veje og stier</w:t>
+        <w:t>Hentes automatisk af scriptet</w:t>
       </w:r>
     </w:p>
     <w:p>
@@ -237,6 +805,26 @@
       </w:r>
       <w:proofErr w:type="spellStart"/>
       <w:r>
+        <w:t>walk</w:t>
+      </w:r>
+      <w:proofErr w:type="spellEnd"/>
+      <w:r>
+        <w:t>” inkluderer alle veje og stier</w:t>
+      </w:r>
+    </w:p>
+    <w:p>
+      <w:pPr>
+        <w:pStyle w:val="Listeafsnit"/>
+        <w:numPr>
+          <w:ilvl w:val="1"/>
+          <w:numId w:val="8"/>
+        </w:numPr>
+      </w:pPr>
+      <w:r>
+        <w:t>”</w:t>
+      </w:r>
+      <w:proofErr w:type="spellStart"/>
+      <w:r>
         <w:t>all_private</w:t>
       </w:r>
       <w:proofErr w:type="spellEnd"/>
@@ -245,14 +833,29 @@
       </w:r>
     </w:p>
     <w:p/>
-    <w:p/>
+    <w:p>
+      <w:pPr>
+        <w:rPr>
+          <w:rFonts w:asciiTheme="majorHAnsi" w:eastAsiaTheme="majorEastAsia" w:hAnsiTheme="majorHAnsi" w:cstheme="majorBidi"/>
+          <w:color w:val="0F4761" w:themeColor="accent1" w:themeShade="BF"/>
+          <w:sz w:val="32"/>
+          <w:szCs w:val="32"/>
+        </w:rPr>
+      </w:pPr>
+      <w:r>
+        <w:br w:type="page"/>
+      </w:r>
+    </w:p>
     <w:p>
       <w:pPr>
         <w:pStyle w:val="Overskrift2"/>
       </w:pPr>
-      <w:r>
+      <w:bookmarkStart w:id="3" w:name="_Toc179894834"/>
+      <w:r>
+        <w:lastRenderedPageBreak/>
         <w:t>Procedurebeskrivelse</w:t>
       </w:r>
+      <w:bookmarkEnd w:id="3"/>
     </w:p>
     <w:p>
       <w:pPr>
@@ -274,9 +877,6 @@
       <w:r>
         <w:t>efolkningskvadratnet for Region Midtjylland</w:t>
       </w:r>
-      <w:r>
-        <w:t xml:space="preserve"> og nyeste stoppunkter</w:t>
-      </w:r>
     </w:p>
     <w:p>
       <w:pPr>
@@ -286,35 +886,11 @@
           <w:numId w:val="8"/>
         </w:numPr>
       </w:pPr>
-    </w:p>
-    <w:p/>
-    <w:p>
-      <w:pPr>
-        <w:pStyle w:val="Overskrift2"/>
-      </w:pPr>
-      <w:r>
-        <w:t>Dokumentation af løsning</w:t>
-      </w:r>
-    </w:p>
-    <w:p>
-      <w:r>
-        <w:t>Algoritme</w:t>
-      </w:r>
-    </w:p>
-    <w:p>
-      <w:r>
-        <w:t>Effektivitet</w:t>
-      </w:r>
-    </w:p>
-    <w:p/>
-    <w:p/>
-    <w:p/>
-    <w:p/>
-    <w:p/>
-    <w:p/>
-    <w:p>
-      <w:r>
-        <w:t>Algoritme – Naivt loop</w:t>
+      <w:r>
+        <w:t xml:space="preserve">Opdater mappen Data med </w:t>
+      </w:r>
+      <w:r>
+        <w:t>nyeste stoppunkter</w:t>
       </w:r>
     </w:p>
     <w:p>
@@ -322,19 +898,11 @@
         <w:pStyle w:val="Listeafsnit"/>
         <w:numPr>
           <w:ilvl w:val="0"/>
-          <w:numId w:val="3"/>
+          <w:numId w:val="8"/>
         </w:numPr>
       </w:pPr>
       <w:r>
-        <w:t xml:space="preserve">Find </w:t>
-      </w:r>
-      <w:proofErr w:type="spellStart"/>
-      <w:r>
-        <w:t>centroide</w:t>
-      </w:r>
-      <w:proofErr w:type="spellEnd"/>
-      <w:r>
-        <w:t xml:space="preserve"> af kvadrat</w:t>
+        <w:t>Åbn script og ret filnavne</w:t>
       </w:r>
     </w:p>
     <w:p>
@@ -342,28 +910,68 @@
         <w:pStyle w:val="Listeafsnit"/>
         <w:numPr>
           <w:ilvl w:val="0"/>
-          <w:numId w:val="3"/>
+          <w:numId w:val="8"/>
         </w:numPr>
       </w:pPr>
       <w:r>
-        <w:t xml:space="preserve">Find nærmeste node til </w:t>
-      </w:r>
-      <w:proofErr w:type="spellStart"/>
-      <w:r>
-        <w:t>centroide</w:t>
-      </w:r>
-      <w:proofErr w:type="spellEnd"/>
+        <w:t xml:space="preserve">Evt. ret </w:t>
+      </w:r>
+      <w:proofErr w:type="spellStart"/>
+      <w:r>
+        <w:t>c</w:t>
+      </w:r>
+      <w:r>
+        <w:t>hunk</w:t>
+      </w:r>
+      <w:proofErr w:type="spellEnd"/>
+      <w:r>
+        <w:t xml:space="preserve"> </w:t>
+      </w:r>
+      <w:proofErr w:type="spellStart"/>
+      <w:r>
+        <w:t>size</w:t>
+      </w:r>
+      <w:proofErr w:type="spellEnd"/>
+      <w:r>
+        <w:t xml:space="preserve"> fra </w:t>
+      </w:r>
+      <w:r>
+        <w:t>500</w:t>
+      </w:r>
+      <w:r>
+        <w:t xml:space="preserve"> til </w:t>
+      </w:r>
+      <w:r>
+        <w:t>noget lavere</w:t>
+      </w:r>
+      <w:r>
+        <w:t xml:space="preserve"> hvis </w:t>
+      </w:r>
+      <w:proofErr w:type="spellStart"/>
+      <w:r>
+        <w:t>memory</w:t>
+      </w:r>
+      <w:proofErr w:type="spellEnd"/>
+      <w:r>
+        <w:t xml:space="preserve"> er et problem</w:t>
+      </w:r>
     </w:p>
     <w:p>
       <w:pPr>
         <w:pStyle w:val="Listeafsnit"/>
         <w:numPr>
           <w:ilvl w:val="0"/>
-          <w:numId w:val="3"/>
+          <w:numId w:val="8"/>
         </w:numPr>
       </w:pPr>
       <w:r>
-        <w:t>Find nærmeste 20 stoppesteder i fugleflugt</w:t>
+        <w:t>Kør script (ca. 30</w:t>
+      </w:r>
+      <w:r>
+        <w:t>-45</w:t>
+      </w:r>
+      <w:r>
+        <w:t xml:space="preserve"> minutter)</w:t>
       </w:r>
     </w:p>
     <w:p>
@@ -371,58 +979,25 @@
         <w:pStyle w:val="Listeafsnit"/>
         <w:numPr>
           <w:ilvl w:val="0"/>
-          <w:numId w:val="3"/>
+          <w:numId w:val="8"/>
         </w:numPr>
       </w:pPr>
       <w:r>
-        <w:t>Loop over hvert nært stoppested</w:t>
-      </w:r>
-    </w:p>
-    <w:p>
-      <w:pPr>
-        <w:pStyle w:val="Listeafsnit"/>
-        <w:numPr>
-          <w:ilvl w:val="1"/>
-          <w:numId w:val="3"/>
-        </w:numPr>
-      </w:pPr>
-      <w:r>
-        <w:t>Find nærmeste node til stoppested</w:t>
-      </w:r>
-    </w:p>
-    <w:p>
-      <w:pPr>
-        <w:pStyle w:val="Listeafsnit"/>
-        <w:numPr>
-          <w:ilvl w:val="1"/>
-          <w:numId w:val="3"/>
-        </w:numPr>
-      </w:pPr>
-      <w:r>
-        <w:t>Find</w:t>
-      </w:r>
-      <w:r>
-        <w:t xml:space="preserve"> længden af</w:t>
-      </w:r>
-      <w:r>
-        <w:t xml:space="preserve"> korteste vej mellem source og </w:t>
-      </w:r>
-      <w:proofErr w:type="spellStart"/>
-      <w:r>
-        <w:t>target</w:t>
-      </w:r>
-      <w:proofErr w:type="spellEnd"/>
-    </w:p>
-    <w:p>
-      <w:pPr>
-        <w:pStyle w:val="Listeafsnit"/>
-        <w:numPr>
-          <w:ilvl w:val="1"/>
-          <w:numId w:val="3"/>
-        </w:numPr>
-      </w:pPr>
-      <w:r>
-        <w:t>Log den korteste længde</w:t>
+        <w:t xml:space="preserve">Upload resultat til </w:t>
+      </w:r>
+      <w:proofErr w:type="spellStart"/>
+      <w:r>
+        <w:t>Webgis</w:t>
+      </w:r>
+      <w:proofErr w:type="spellEnd"/>
+    </w:p>
+    <w:p/>
+    <w:p>
+      <w:r>
+        <w:t>Resultatet indeholder</w:t>
+      </w:r>
+      <w:r>
+        <w:t>:</w:t>
       </w:r>
     </w:p>
     <w:p>
@@ -430,235 +1005,110 @@
         <w:pStyle w:val="Listeafsnit"/>
         <w:numPr>
           <w:ilvl w:val="0"/>
-          <w:numId w:val="3"/>
+          <w:numId w:val="9"/>
         </w:numPr>
       </w:pPr>
       <w:r>
-        <w:t>Tilføj mindste længde til kvadrat</w:t>
+        <w:t xml:space="preserve">Det originale </w:t>
+      </w:r>
+      <w:proofErr w:type="spellStart"/>
+      <w:r>
+        <w:t>kvadratnet</w:t>
+      </w:r>
+      <w:proofErr w:type="spellEnd"/>
+    </w:p>
+    <w:p>
+      <w:pPr>
+        <w:pStyle w:val="Listeafsnit"/>
+        <w:numPr>
+          <w:ilvl w:val="0"/>
+          <w:numId w:val="9"/>
+        </w:numPr>
+      </w:pPr>
+      <w:r>
+        <w:t xml:space="preserve">Distancen mellem </w:t>
+      </w:r>
+      <w:proofErr w:type="spellStart"/>
+      <w:r>
+        <w:t>centroiden</w:t>
+      </w:r>
+      <w:proofErr w:type="spellEnd"/>
+      <w:r>
+        <w:t xml:space="preserve"> af kvadratet og </w:t>
+      </w:r>
+      <w:proofErr w:type="spellStart"/>
+      <w:r>
+        <w:t>gps</w:t>
+      </w:r>
+      <w:proofErr w:type="spellEnd"/>
+      <w:r>
+        <w:t xml:space="preserve"> punkt for nærmeste stander</w:t>
+      </w:r>
+    </w:p>
+    <w:p>
+      <w:pPr>
+        <w:pStyle w:val="Listeafsnit"/>
+        <w:numPr>
+          <w:ilvl w:val="0"/>
+          <w:numId w:val="9"/>
+        </w:numPr>
+      </w:pPr>
+      <w:r>
+        <w:t>Stander navn og standernummer for nærmeste stander</w:t>
       </w:r>
     </w:p>
     <w:p/>
     <w:p>
-      <w:r>
-        <w:t xml:space="preserve">Algoritme – </w:t>
-      </w:r>
-      <w:proofErr w:type="spellStart"/>
-      <w:r>
-        <w:t>Multiprocessing</w:t>
-      </w:r>
-      <w:proofErr w:type="spellEnd"/>
-      <w:r>
-        <w:t xml:space="preserve"> pr. kvadrat</w:t>
-      </w:r>
-      <w:r>
-        <w:t xml:space="preserve"> (meget langsom)</w:t>
-      </w:r>
-    </w:p>
-    <w:p>
-      <w:pPr>
+      <w:pPr>
+        <w:rPr>
+          <w:rFonts w:asciiTheme="majorHAnsi" w:eastAsiaTheme="majorEastAsia" w:hAnsiTheme="majorHAnsi" w:cstheme="majorBidi"/>
+          <w:color w:val="0F4761" w:themeColor="accent1" w:themeShade="BF"/>
+          <w:sz w:val="32"/>
+          <w:szCs w:val="32"/>
+        </w:rPr>
+      </w:pPr>
+      <w:r>
+        <w:br w:type="page"/>
+      </w:r>
+    </w:p>
+    <w:p>
+      <w:pPr>
+        <w:pStyle w:val="Overskrift2"/>
+      </w:pPr>
+      <w:bookmarkStart w:id="4" w:name="_Toc179894835"/>
+      <w:r>
+        <w:lastRenderedPageBreak/>
+        <w:t>Dokumentation af løsning</w:t>
+      </w:r>
+      <w:bookmarkEnd w:id="4"/>
+    </w:p>
+    <w:p>
+      <w:pPr>
+        <w:rPr>
+          <w:color w:val="467886" w:themeColor="hyperlink"/>
+          <w:u w:val="single"/>
+          <w:lang w:val="en-US"/>
+        </w:rPr>
+      </w:pPr>
+      <w:r>
         <w:rPr>
           <w:lang w:val="en-US"/>
         </w:rPr>
-      </w:pPr>
-      <w:hyperlink r:id="rId5" w:history="1">
-        <w:proofErr w:type="spellStart"/>
-        <w:r>
-          <w:rPr>
-            <w:rStyle w:val="Hyperlink"/>
-            <w:lang w:val="en-US"/>
-          </w:rPr>
-          <w:t>osmnx</w:t>
-        </w:r>
-        <w:proofErr w:type="spellEnd"/>
-        <w:r>
-          <w:rPr>
-            <w:rStyle w:val="Hyperlink"/>
-            <w:lang w:val="en-US"/>
-          </w:rPr>
-          <w:t xml:space="preserve">-examples/notebooks/02-routing-speed-time.ipynb at main · </w:t>
-        </w:r>
-        <w:proofErr w:type="spellStart"/>
-        <w:r>
-          <w:rPr>
-            <w:rStyle w:val="Hyperlink"/>
-            <w:lang w:val="en-US"/>
-          </w:rPr>
-          <w:t>gboeing</w:t>
-        </w:r>
-        <w:proofErr w:type="spellEnd"/>
-        <w:r>
-          <w:rPr>
-            <w:rStyle w:val="Hyperlink"/>
-            <w:lang w:val="en-US"/>
-          </w:rPr>
-          <w:t>/</w:t>
-        </w:r>
-        <w:proofErr w:type="spellStart"/>
-        <w:r>
-          <w:rPr>
-            <w:rStyle w:val="Hyperlink"/>
-            <w:lang w:val="en-US"/>
-          </w:rPr>
-          <w:t>osmnx</w:t>
-        </w:r>
-        <w:proofErr w:type="spellEnd"/>
-        <w:r>
-          <w:rPr>
-            <w:rStyle w:val="Hyperlink"/>
-            <w:lang w:val="en-US"/>
-          </w:rPr>
-          <w:t>-examples · GitHub</w:t>
-        </w:r>
-      </w:hyperlink>
-    </w:p>
-    <w:p>
-      <w:pPr>
-        <w:pStyle w:val="Listeafsnit"/>
-        <w:numPr>
-          <w:ilvl w:val="0"/>
-          <w:numId w:val="4"/>
-        </w:numPr>
-      </w:pPr>
-      <w:r>
-        <w:t xml:space="preserve">Find </w:t>
-      </w:r>
-      <w:proofErr w:type="spellStart"/>
-      <w:r>
-        <w:t>centroide</w:t>
-      </w:r>
-      <w:proofErr w:type="spellEnd"/>
-      <w:r>
-        <w:t xml:space="preserve"> af kvadrat</w:t>
-      </w:r>
-    </w:p>
-    <w:p>
-      <w:pPr>
-        <w:pStyle w:val="Listeafsnit"/>
-        <w:numPr>
-          <w:ilvl w:val="0"/>
-          <w:numId w:val="4"/>
-        </w:numPr>
-      </w:pPr>
-      <w:r>
-        <w:t xml:space="preserve">Find nærmeste node til </w:t>
-      </w:r>
-      <w:proofErr w:type="spellStart"/>
-      <w:r>
-        <w:t>centroide</w:t>
-      </w:r>
-      <w:proofErr w:type="spellEnd"/>
-    </w:p>
-    <w:p>
-      <w:pPr>
-        <w:pStyle w:val="Listeafsnit"/>
-        <w:numPr>
-          <w:ilvl w:val="0"/>
-          <w:numId w:val="4"/>
-        </w:numPr>
-      </w:pPr>
-      <w:r>
-        <w:t>Find nærmeste 20 stoppesteder i fugleflugt</w:t>
-      </w:r>
-    </w:p>
-    <w:p>
-      <w:pPr>
-        <w:pStyle w:val="Listeafsnit"/>
-        <w:numPr>
-          <w:ilvl w:val="0"/>
-          <w:numId w:val="4"/>
-        </w:numPr>
-      </w:pPr>
-      <w:r>
-        <w:t>Find nærmeste node til hvert af nærmeste stoppesteder</w:t>
-      </w:r>
-    </w:p>
-    <w:p>
-      <w:pPr>
-        <w:pStyle w:val="Listeafsnit"/>
-        <w:numPr>
-          <w:ilvl w:val="0"/>
-          <w:numId w:val="4"/>
-        </w:numPr>
-      </w:pPr>
-      <w:r>
-        <w:t xml:space="preserve">Find korteste vej fra source til hvert </w:t>
-      </w:r>
-      <w:proofErr w:type="spellStart"/>
-      <w:r>
-        <w:t>target</w:t>
-      </w:r>
-      <w:proofErr w:type="spellEnd"/>
-    </w:p>
-    <w:p>
-      <w:pPr>
-        <w:pStyle w:val="Listeafsnit"/>
-        <w:numPr>
-          <w:ilvl w:val="0"/>
-          <w:numId w:val="4"/>
-        </w:numPr>
-      </w:pPr>
-      <w:r>
-        <w:t>Udregn længden af hver vej</w:t>
-      </w:r>
-    </w:p>
-    <w:p>
-      <w:pPr>
-        <w:pStyle w:val="Listeafsnit"/>
-        <w:numPr>
-          <w:ilvl w:val="0"/>
-          <w:numId w:val="4"/>
-        </w:numPr>
-      </w:pPr>
-      <w:r>
-        <w:t>Tilføj mindste længde til kvadrat</w:t>
-      </w:r>
-    </w:p>
-    <w:p/>
-    <w:p>
-      <w:r>
-        <w:t xml:space="preserve">Algoritme – </w:t>
-      </w:r>
-      <w:proofErr w:type="spellStart"/>
-      <w:r>
-        <w:t>Multiprocessing</w:t>
-      </w:r>
-      <w:proofErr w:type="spellEnd"/>
-      <w:r>
-        <w:t xml:space="preserve"> for all</w:t>
-      </w:r>
-      <w:r>
-        <w:t>e</w:t>
-      </w:r>
-      <w:r>
-        <w:t xml:space="preserve"> kvadrat</w:t>
-      </w:r>
-      <w:r>
-        <w:t>er samtidig</w:t>
-      </w:r>
-    </w:p>
-    <w:p/>
-    <w:p/>
-    <w:p>
-      <w:pPr>
-        <w:rPr>
-          <w:b/>
-          <w:bCs/>
-          <w:lang w:val="en-US"/>
-        </w:rPr>
-      </w:pPr>
+        <w:t xml:space="preserve">Lavet med inspiration </w:t>
+      </w:r>
       <w:proofErr w:type="spellStart"/>
       <w:r>
         <w:rPr>
           <w:lang w:val="en-US"/>
         </w:rPr>
-        <w:t>Algoritme</w:t>
+        <w:t>fra</w:t>
       </w:r>
       <w:proofErr w:type="spellEnd"/>
       <w:r>
         <w:rPr>
           <w:lang w:val="en-US"/>
         </w:rPr>
-        <w:t xml:space="preserve"> –</w:t>
+        <w:t>:</w:t>
       </w:r>
       <w:r>
         <w:rPr>
@@ -666,67 +1116,6 @@
         </w:rPr>
         <w:t xml:space="preserve"> </w:t>
       </w:r>
-      <w:proofErr w:type="spellStart"/>
-      <w:r>
-        <w:rPr>
-          <w:lang w:val="en-US"/>
-        </w:rPr>
-        <w:t>forbedret</w:t>
-      </w:r>
-      <w:proofErr w:type="spellEnd"/>
-      <w:r>
-        <w:rPr>
-          <w:lang w:val="en-US"/>
-        </w:rPr>
-        <w:t xml:space="preserve"> </w:t>
-      </w:r>
-      <w:proofErr w:type="spellStart"/>
-      <w:r>
-        <w:rPr>
-          <w:lang w:val="en-US"/>
-        </w:rPr>
-        <w:t>iGraph</w:t>
-      </w:r>
-      <w:proofErr w:type="spellEnd"/>
-      <w:r>
-        <w:rPr>
-          <w:lang w:val="en-US"/>
-        </w:rPr>
-        <w:t xml:space="preserve"> </w:t>
-      </w:r>
-      <w:r>
-        <w:rPr>
-          <w:b/>
-          <w:bCs/>
-          <w:lang w:val="en-US"/>
-        </w:rPr>
-        <w:t>(</w:t>
-      </w:r>
-      <w:proofErr w:type="spellStart"/>
-      <w:r>
-        <w:rPr>
-          <w:b/>
-          <w:bCs/>
-          <w:lang w:val="en-US"/>
-        </w:rPr>
-        <w:t>bedst</w:t>
-      </w:r>
-      <w:proofErr w:type="spellEnd"/>
-      <w:r>
-        <w:rPr>
-          <w:b/>
-          <w:bCs/>
-          <w:lang w:val="en-US"/>
-        </w:rPr>
-        <w:t>)</w:t>
-      </w:r>
-    </w:p>
-    <w:p>
-      <w:pPr>
-        <w:rPr>
-          <w:lang w:val="en-US"/>
-        </w:rPr>
-      </w:pPr>
       <w:hyperlink r:id="rId6" w:history="1">
         <w:proofErr w:type="spellStart"/>
         <w:r>
@@ -779,6 +1168,41 @@
       </w:hyperlink>
     </w:p>
     <w:p>
+      <w:r>
+        <w:t xml:space="preserve">Anvender OSMNX og </w:t>
+      </w:r>
+      <w:proofErr w:type="spellStart"/>
+      <w:r>
+        <w:t>NetworkX</w:t>
+      </w:r>
+      <w:proofErr w:type="spellEnd"/>
+      <w:r>
+        <w:t xml:space="preserve"> til at håndtere OSM netværk.</w:t>
+      </w:r>
+    </w:p>
+    <w:p>
+      <w:r>
+        <w:t xml:space="preserve">Anvender </w:t>
+      </w:r>
+      <w:proofErr w:type="spellStart"/>
+      <w:r>
+        <w:t>igraph</w:t>
+      </w:r>
+      <w:proofErr w:type="spellEnd"/>
+      <w:r>
+        <w:t xml:space="preserve">, som er bygget i C, til super hurtige udregninger af </w:t>
+      </w:r>
+      <w:proofErr w:type="spellStart"/>
+      <w:r>
+        <w:t>Dijkstras</w:t>
+      </w:r>
+      <w:proofErr w:type="spellEnd"/>
+      <w:r>
+        <w:t xml:space="preserve"> algoritme. </w:t>
+      </w:r>
+    </w:p>
+    <w:p/>
+    <w:p>
       <w:pPr>
         <w:pStyle w:val="Listeafsnit"/>
         <w:numPr>
@@ -787,7 +1211,7 @@
         </w:numPr>
       </w:pPr>
       <w:r>
-        <w:t>Brug OSMNX til at hente graf</w:t>
+        <w:t>Hent OSM netværk med OSMNX</w:t>
       </w:r>
     </w:p>
     <w:p>
@@ -799,15 +1223,36 @@
         </w:numPr>
       </w:pPr>
       <w:r>
-        <w:t xml:space="preserve">Omdan til en </w:t>
-      </w:r>
-      <w:proofErr w:type="spellStart"/>
-      <w:r>
-        <w:t>iGraph</w:t>
-      </w:r>
-      <w:proofErr w:type="spellEnd"/>
-      <w:r>
-        <w:t xml:space="preserve"> graf vægtet med længde</w:t>
+        <w:t xml:space="preserve">Omdan </w:t>
+      </w:r>
+      <w:r>
+        <w:t xml:space="preserve">OSM netværket </w:t>
+      </w:r>
+      <w:r>
+        <w:t xml:space="preserve">til en </w:t>
+      </w:r>
+      <w:proofErr w:type="spellStart"/>
+      <w:r>
+        <w:t>i</w:t>
+      </w:r>
+      <w:r>
+        <w:t>g</w:t>
+      </w:r>
+      <w:r>
+        <w:t>raph</w:t>
+      </w:r>
+      <w:proofErr w:type="spellEnd"/>
+      <w:r>
+        <w:t xml:space="preserve"> graf</w:t>
+      </w:r>
+      <w:r>
+        <w:t xml:space="preserve"> hvor kanter er</w:t>
+      </w:r>
+      <w:r>
+        <w:t xml:space="preserve"> vægtet med </w:t>
+      </w:r>
+      <w:r>
+        <w:t>kantlængde i meter</w:t>
       </w:r>
     </w:p>
     <w:p>
@@ -831,7 +1276,13 @@
       </w:r>
       <w:proofErr w:type="spellStart"/>
       <w:r>
-        <w:t>iGraph</w:t>
+        <w:t>i</w:t>
+      </w:r>
+      <w:r>
+        <w:t>g</w:t>
+      </w:r>
+      <w:r>
+        <w:t>raph</w:t>
       </w:r>
       <w:proofErr w:type="spellEnd"/>
       <w:r>
@@ -863,7 +1314,13 @@
       </w:r>
       <w:proofErr w:type="spellStart"/>
       <w:r>
-        <w:t>iGraph</w:t>
+        <w:t>i</w:t>
+      </w:r>
+      <w:r>
+        <w:t>g</w:t>
+      </w:r>
+      <w:r>
+        <w:t>raph</w:t>
       </w:r>
       <w:proofErr w:type="spellEnd"/>
       <w:r>
@@ -879,13 +1336,7 @@
         </w:numPr>
       </w:pPr>
       <w:r>
-        <w:t xml:space="preserve">Find nærmeste </w:t>
-      </w:r>
-      <w:r>
-        <w:t xml:space="preserve">OSM </w:t>
-      </w:r>
-      <w:r>
-        <w:t xml:space="preserve">node til alle </w:t>
+        <w:t xml:space="preserve">Find nærmeste OSM node til alle </w:t>
       </w:r>
       <w:proofErr w:type="spellStart"/>
       <w:r>
@@ -894,6 +1345,9 @@
       <w:proofErr w:type="spellEnd"/>
       <w:r>
         <w:t xml:space="preserve"> på kvadratnettet</w:t>
+      </w:r>
+      <w:r>
+        <w:t xml:space="preserve"> og gem distancen</w:t>
       </w:r>
     </w:p>
     <w:p>
@@ -905,13 +1359,10 @@
         </w:numPr>
       </w:pPr>
       <w:r>
-        <w:t xml:space="preserve">Find nærmeste </w:t>
-      </w:r>
-      <w:r>
-        <w:t xml:space="preserve">OSM </w:t>
-      </w:r>
-      <w:r>
-        <w:t>node til alle stop</w:t>
+        <w:t>Find nærmeste OSM node til alle stop</w:t>
+      </w:r>
+      <w:r>
+        <w:t xml:space="preserve"> og gem distancen</w:t>
       </w:r>
     </w:p>
     <w:p>
@@ -923,7 +1374,7 @@
         </w:numPr>
       </w:pPr>
       <w:r>
-        <w:t>Find korteste distance fra hver stop node til alle nodes på OSM grafen</w:t>
+        <w:t>Fjern stop hvis distancen mellem stop og nærmeste OSM node er &gt; 1000 meter. Det betyder at stoppet er udenfor Midtjylland.</w:t>
       </w:r>
     </w:p>
     <w:p>
@@ -935,6 +1386,41 @@
         </w:numPr>
       </w:pPr>
       <w:r>
+        <w:t xml:space="preserve">Oversæt OSM nodes til </w:t>
+      </w:r>
+      <w:proofErr w:type="spellStart"/>
+      <w:r>
+        <w:t>igraph</w:t>
+      </w:r>
+      <w:proofErr w:type="spellEnd"/>
+      <w:r>
+        <w:t xml:space="preserve"> nodes</w:t>
+      </w:r>
+    </w:p>
+    <w:p>
+      <w:pPr>
+        <w:pStyle w:val="Listeafsnit"/>
+        <w:numPr>
+          <w:ilvl w:val="0"/>
+          <w:numId w:val="5"/>
+        </w:numPr>
+      </w:pPr>
+      <w:r>
+        <w:t xml:space="preserve">Find korteste distance fra hver stop node til alle nodes på </w:t>
+      </w:r>
+      <w:r>
+        <w:t>grafen</w:t>
+      </w:r>
+    </w:p>
+    <w:p>
+      <w:pPr>
+        <w:pStyle w:val="Listeafsnit"/>
+        <w:numPr>
+          <w:ilvl w:val="0"/>
+          <w:numId w:val="5"/>
+        </w:numPr>
+      </w:pPr>
+      <w:r>
         <w:t xml:space="preserve">For hver </w:t>
       </w:r>
       <w:proofErr w:type="spellStart"/>
@@ -949,13 +1435,172 @@
     <w:p/>
     <w:p>
       <w:pPr>
+        <w:pStyle w:val="Overskrift3"/>
+      </w:pPr>
+      <w:bookmarkStart w:id="5" w:name="_Toc179894836"/>
+      <w:r>
+        <w:t>Effektivitet</w:t>
+      </w:r>
+      <w:bookmarkEnd w:id="5"/>
+    </w:p>
+    <w:p>
+      <w:r>
+        <w:t xml:space="preserve">Umiddelbart er problemet at finde distancen fra hver </w:t>
+      </w:r>
+      <w:proofErr w:type="spellStart"/>
+      <w:r>
+        <w:t>centroide</w:t>
+      </w:r>
+      <w:proofErr w:type="spellEnd"/>
+      <w:r>
+        <w:t xml:space="preserve"> til det nærmeste stoppested dvs. </w:t>
+      </w:r>
+      <w:proofErr w:type="spellStart"/>
+      <w:r>
+        <w:t>centroide</w:t>
+      </w:r>
+      <w:proofErr w:type="spellEnd"/>
+      <w:r>
+        <w:t xml:space="preserve"> </w:t>
+      </w:r>
+      <w:r>
+        <w:sym w:font="Wingdings" w:char="F0E0"/>
+      </w:r>
+      <w:r>
+        <w:t xml:space="preserve"> alle stop. Det er muligt at udregne fugleflugtsdistancen fra hver </w:t>
+      </w:r>
+      <w:proofErr w:type="spellStart"/>
+      <w:r>
+        <w:t>centroide</w:t>
+      </w:r>
+      <w:proofErr w:type="spellEnd"/>
+      <w:r>
+        <w:t xml:space="preserve"> til alle stops og kun udføre </w:t>
+      </w:r>
+      <w:proofErr w:type="spellStart"/>
+      <w:r>
+        <w:t>Dijkstras</w:t>
+      </w:r>
+      <w:proofErr w:type="spellEnd"/>
+      <w:r>
+        <w:t xml:space="preserve"> algoritme til de nærmeste K stop.</w:t>
+      </w:r>
+    </w:p>
+    <w:p>
+      <w:r>
+        <w:t xml:space="preserve">Problemet er dog, at man er nødt til at gentage beregningerne for hver </w:t>
+      </w:r>
+      <w:proofErr w:type="spellStart"/>
+      <w:r>
+        <w:t>centroide</w:t>
+      </w:r>
+      <w:proofErr w:type="spellEnd"/>
+      <w:r>
+        <w:t xml:space="preserve">, og da mange </w:t>
+      </w:r>
+      <w:proofErr w:type="spellStart"/>
+      <w:r>
+        <w:t>centroider</w:t>
+      </w:r>
+      <w:proofErr w:type="spellEnd"/>
+      <w:r>
+        <w:t xml:space="preserve"> befinder sig tæt på hinanden og har (næsten) samme nærmeste stoppested og sti dertil, betyder det mange repetitive (overflødige) beregninger.</w:t>
+      </w:r>
+    </w:p>
+    <w:p/>
+    <w:p>
+      <w:r>
+        <w:t xml:space="preserve">Problemet kan vendes om til stop </w:t>
+      </w:r>
+      <w:r>
+        <w:sym w:font="Wingdings" w:char="F0E0"/>
+      </w:r>
+      <w:r>
+        <w:t xml:space="preserve"> alle </w:t>
+      </w:r>
+      <w:proofErr w:type="spellStart"/>
+      <w:r>
+        <w:t>centroider</w:t>
+      </w:r>
+      <w:proofErr w:type="spellEnd"/>
+      <w:r>
+        <w:t xml:space="preserve">. For at undgå repetitive beregninger kan problemet omformuleres til stop </w:t>
+      </w:r>
+      <w:r>
+        <w:sym w:font="Wingdings" w:char="F0E0"/>
+      </w:r>
+      <w:r>
+        <w:t xml:space="preserve"> alle nodes på grafen. Det udregner mange unødvendige distancer, dog skal alle beregninger kun udføres én gang og løser problemet stop </w:t>
+      </w:r>
+      <w:r>
+        <w:sym w:font="Wingdings" w:char="F0E0"/>
+      </w:r>
+      <w:r>
+        <w:t xml:space="preserve"> alle </w:t>
+      </w:r>
+      <w:proofErr w:type="spellStart"/>
+      <w:r>
+        <w:t>centroider</w:t>
+      </w:r>
+      <w:proofErr w:type="spellEnd"/>
+      <w:r>
+        <w:t xml:space="preserve"> da </w:t>
+      </w:r>
+      <w:proofErr w:type="spellStart"/>
+      <w:r>
+        <w:t>centroider</w:t>
+      </w:r>
+      <w:proofErr w:type="spellEnd"/>
+      <w:r>
+        <w:t xml:space="preserve"> er en delmængde af alle nodes.</w:t>
+      </w:r>
+    </w:p>
+    <w:p>
+      <w:proofErr w:type="spellStart"/>
+      <w:r>
+        <w:t>Igraph</w:t>
+      </w:r>
+      <w:proofErr w:type="spellEnd"/>
+      <w:r>
+        <w:t xml:space="preserve"> er et Python interface til en C </w:t>
+      </w:r>
+      <w:proofErr w:type="spellStart"/>
+      <w:r>
+        <w:t>implementation</w:t>
+      </w:r>
+      <w:proofErr w:type="spellEnd"/>
+      <w:r>
+        <w:t xml:space="preserve"> af </w:t>
+      </w:r>
+      <w:proofErr w:type="spellStart"/>
+      <w:r>
+        <w:t>Dijkstras</w:t>
+      </w:r>
+      <w:proofErr w:type="spellEnd"/>
+      <w:r>
+        <w:t xml:space="preserve"> algoritme og den paralleliserer udregningerne til alle CPU-kerner via </w:t>
+      </w:r>
+      <w:proofErr w:type="spellStart"/>
+      <w:r>
+        <w:t>multiprocessing</w:t>
+      </w:r>
+      <w:proofErr w:type="spellEnd"/>
+      <w:r>
+        <w:t>.</w:t>
+      </w:r>
+    </w:p>
+    <w:p/>
+    <w:p/>
+    <w:p>
+      <w:pPr>
         <w:pStyle w:val="Overskrift2"/>
       </w:pPr>
-      <w:proofErr w:type="spellStart"/>
-      <w:r>
-        <w:lastRenderedPageBreak/>
+      <w:bookmarkStart w:id="6" w:name="_Toc179894837"/>
+      <w:proofErr w:type="spellStart"/>
+      <w:r>
         <w:t>Backlog</w:t>
       </w:r>
+      <w:bookmarkEnd w:id="6"/>
       <w:proofErr w:type="spellEnd"/>
     </w:p>
     <w:p>
@@ -967,15 +1612,7 @@
         </w:numPr>
       </w:pPr>
       <w:r>
-        <w:t xml:space="preserve">Medregn distance fra </w:t>
-      </w:r>
-      <w:proofErr w:type="spellStart"/>
-      <w:r>
-        <w:t>centroide</w:t>
-      </w:r>
-      <w:proofErr w:type="spellEnd"/>
-      <w:r>
-        <w:t xml:space="preserve"> til nærmeste node</w:t>
+        <w:t>Lav buffer om stier?</w:t>
       </w:r>
     </w:p>
     <w:p>
@@ -986,8 +1623,13 @@
           <w:numId w:val="6"/>
         </w:numPr>
       </w:pPr>
-      <w:r>
-        <w:t>Medregn distance fra stop til nærmeste node</w:t>
+      <w:proofErr w:type="spellStart"/>
+      <w:r>
+        <w:t>Kvadratnet</w:t>
+      </w:r>
+      <w:proofErr w:type="spellEnd"/>
+      <w:r>
+        <w:t xml:space="preserve"> mangler data fra Aarhus Ø</w:t>
       </w:r>
     </w:p>
     <w:p>
@@ -999,24 +1641,7 @@
         </w:numPr>
       </w:pPr>
       <w:r>
-        <w:t>Lav buffer om stier?</w:t>
-      </w:r>
-    </w:p>
-    <w:p>
-      <w:pPr>
-        <w:pStyle w:val="Listeafsnit"/>
-        <w:numPr>
-          <w:ilvl w:val="0"/>
-          <w:numId w:val="6"/>
-        </w:numPr>
-      </w:pPr>
-      <w:proofErr w:type="spellStart"/>
-      <w:r>
-        <w:t>Kvadratnet</w:t>
-      </w:r>
-      <w:proofErr w:type="spellEnd"/>
-      <w:r>
-        <w:t xml:space="preserve"> mangler data fra Aarhus Ø</w:t>
+        <w:t>Ingen stop på Samsø (og andre øer) men beregninger viser kort distance?</w:t>
       </w:r>
     </w:p>
     <w:p/>
@@ -1767,6 +2392,119 @@
       </w:rPr>
     </w:lvl>
     <w:lvl w:ilvl="1" w:tplc="04060003">
+      <w:start w:val="1"/>
+      <w:numFmt w:val="bullet"/>
+      <w:lvlText w:val="o"/>
+      <w:lvlJc w:val="left"/>
+      <w:pPr>
+        <w:ind w:left="1440" w:hanging="360"/>
+      </w:pPr>
+      <w:rPr>
+        <w:rFonts w:ascii="Courier New" w:hAnsi="Courier New" w:cs="Courier New" w:hint="default"/>
+      </w:rPr>
+    </w:lvl>
+    <w:lvl w:ilvl="2" w:tplc="04060005" w:tentative="1">
+      <w:start w:val="1"/>
+      <w:numFmt w:val="bullet"/>
+      <w:lvlText w:val=""/>
+      <w:lvlJc w:val="left"/>
+      <w:pPr>
+        <w:ind w:left="2160" w:hanging="360"/>
+      </w:pPr>
+      <w:rPr>
+        <w:rFonts w:ascii="Wingdings" w:hAnsi="Wingdings" w:hint="default"/>
+      </w:rPr>
+    </w:lvl>
+    <w:lvl w:ilvl="3" w:tplc="04060001" w:tentative="1">
+      <w:start w:val="1"/>
+      <w:numFmt w:val="bullet"/>
+      <w:lvlText w:val=""/>
+      <w:lvlJc w:val="left"/>
+      <w:pPr>
+        <w:ind w:left="2880" w:hanging="360"/>
+      </w:pPr>
+      <w:rPr>
+        <w:rFonts w:ascii="Symbol" w:hAnsi="Symbol" w:hint="default"/>
+      </w:rPr>
+    </w:lvl>
+    <w:lvl w:ilvl="4" w:tplc="04060003" w:tentative="1">
+      <w:start w:val="1"/>
+      <w:numFmt w:val="bullet"/>
+      <w:lvlText w:val="o"/>
+      <w:lvlJc w:val="left"/>
+      <w:pPr>
+        <w:ind w:left="3600" w:hanging="360"/>
+      </w:pPr>
+      <w:rPr>
+        <w:rFonts w:ascii="Courier New" w:hAnsi="Courier New" w:cs="Courier New" w:hint="default"/>
+      </w:rPr>
+    </w:lvl>
+    <w:lvl w:ilvl="5" w:tplc="04060005" w:tentative="1">
+      <w:start w:val="1"/>
+      <w:numFmt w:val="bullet"/>
+      <w:lvlText w:val=""/>
+      <w:lvlJc w:val="left"/>
+      <w:pPr>
+        <w:ind w:left="4320" w:hanging="360"/>
+      </w:pPr>
+      <w:rPr>
+        <w:rFonts w:ascii="Wingdings" w:hAnsi="Wingdings" w:hint="default"/>
+      </w:rPr>
+    </w:lvl>
+    <w:lvl w:ilvl="6" w:tplc="04060001" w:tentative="1">
+      <w:start w:val="1"/>
+      <w:numFmt w:val="bullet"/>
+      <w:lvlText w:val=""/>
+      <w:lvlJc w:val="left"/>
+      <w:pPr>
+        <w:ind w:left="5040" w:hanging="360"/>
+      </w:pPr>
+      <w:rPr>
+        <w:rFonts w:ascii="Symbol" w:hAnsi="Symbol" w:hint="default"/>
+      </w:rPr>
+    </w:lvl>
+    <w:lvl w:ilvl="7" w:tplc="04060003" w:tentative="1">
+      <w:start w:val="1"/>
+      <w:numFmt w:val="bullet"/>
+      <w:lvlText w:val="o"/>
+      <w:lvlJc w:val="left"/>
+      <w:pPr>
+        <w:ind w:left="5760" w:hanging="360"/>
+      </w:pPr>
+      <w:rPr>
+        <w:rFonts w:ascii="Courier New" w:hAnsi="Courier New" w:cs="Courier New" w:hint="default"/>
+      </w:rPr>
+    </w:lvl>
+    <w:lvl w:ilvl="8" w:tplc="04060005" w:tentative="1">
+      <w:start w:val="1"/>
+      <w:numFmt w:val="bullet"/>
+      <w:lvlText w:val=""/>
+      <w:lvlJc w:val="left"/>
+      <w:pPr>
+        <w:ind w:left="6480" w:hanging="360"/>
+      </w:pPr>
+      <w:rPr>
+        <w:rFonts w:ascii="Wingdings" w:hAnsi="Wingdings" w:hint="default"/>
+      </w:rPr>
+    </w:lvl>
+  </w:abstractNum>
+  <w:abstractNum w:abstractNumId="8" w15:restartNumberingAfterBreak="0">
+    <w:nsid w:val="7FC6248A"/>
+    <w:multiLevelType w:val="hybridMultilevel"/>
+    <w:tmpl w:val="D2907802"/>
+    <w:lvl w:ilvl="0" w:tplc="04060001">
+      <w:start w:val="1"/>
+      <w:numFmt w:val="bullet"/>
+      <w:lvlText w:val=""/>
+      <w:lvlJc w:val="left"/>
+      <w:pPr>
+        <w:ind w:left="720" w:hanging="360"/>
+      </w:pPr>
+      <w:rPr>
+        <w:rFonts w:ascii="Symbol" w:hAnsi="Symbol" w:hint="default"/>
+      </w:rPr>
+    </w:lvl>
+    <w:lvl w:ilvl="1" w:tplc="04060003" w:tentative="1">
       <w:start w:val="1"/>
       <w:numFmt w:val="bullet"/>
       <w:lvlText w:val="o"/>
@@ -1886,6 +2624,9 @@
   </w:num>
   <w:num w:numId="8" w16cid:durableId="994989858">
     <w:abstractNumId w:val="7"/>
+  </w:num>
+  <w:num w:numId="9" w16cid:durableId="542714435">
+    <w:abstractNumId w:val="8"/>
   </w:num>
 </w:numbering>
 </file>
@@ -2340,7 +3081,6 @@
     <w:next w:val="Normal"/>
     <w:link w:val="Overskrift3Tegn"/>
     <w:uiPriority w:val="9"/>
-    <w:semiHidden/>
     <w:unhideWhenUsed/>
     <w:qFormat/>
     <w:rsid w:val="000501EF"/>
@@ -2547,7 +3287,6 @@
     <w:basedOn w:val="Standardskrifttypeiafsnit"/>
     <w:link w:val="Overskrift3"/>
     <w:uiPriority w:val="9"/>
-    <w:semiHidden/>
     <w:rsid w:val="000501EF"/>
     <w:rPr>
       <w:rFonts w:eastAsiaTheme="majorEastAsia" w:cstheme="majorBidi"/>
@@ -2827,6 +3566,64 @@
       <w:color w:val="605E5C"/>
       <w:shd w:val="clear" w:color="auto" w:fill="E1DFDD"/>
     </w:rPr>
+  </w:style>
+  <w:style w:type="paragraph" w:styleId="Overskrift">
+    <w:name w:val="TOC Heading"/>
+    <w:basedOn w:val="Overskrift1"/>
+    <w:next w:val="Normal"/>
+    <w:uiPriority w:val="39"/>
+    <w:unhideWhenUsed/>
+    <w:qFormat/>
+    <w:rsid w:val="00C655EC"/>
+    <w:pPr>
+      <w:spacing w:before="240" w:after="0"/>
+      <w:outlineLvl w:val="9"/>
+    </w:pPr>
+    <w:rPr>
+      <w:kern w:val="0"/>
+      <w:sz w:val="32"/>
+      <w:szCs w:val="32"/>
+      <w:lang w:eastAsia="da-DK"/>
+      <w14:ligatures w14:val="none"/>
+    </w:rPr>
+  </w:style>
+  <w:style w:type="paragraph" w:styleId="Indholdsfortegnelse1">
+    <w:name w:val="toc 1"/>
+    <w:basedOn w:val="Normal"/>
+    <w:next w:val="Normal"/>
+    <w:autoRedefine/>
+    <w:uiPriority w:val="39"/>
+    <w:unhideWhenUsed/>
+    <w:rsid w:val="00C655EC"/>
+    <w:pPr>
+      <w:spacing w:after="100"/>
+    </w:pPr>
+  </w:style>
+  <w:style w:type="paragraph" w:styleId="Indholdsfortegnelse2">
+    <w:name w:val="toc 2"/>
+    <w:basedOn w:val="Normal"/>
+    <w:next w:val="Normal"/>
+    <w:autoRedefine/>
+    <w:uiPriority w:val="39"/>
+    <w:unhideWhenUsed/>
+    <w:rsid w:val="00C655EC"/>
+    <w:pPr>
+      <w:spacing w:after="100"/>
+      <w:ind w:left="220"/>
+    </w:pPr>
+  </w:style>
+  <w:style w:type="paragraph" w:styleId="Indholdsfortegnelse3">
+    <w:name w:val="toc 3"/>
+    <w:basedOn w:val="Normal"/>
+    <w:next w:val="Normal"/>
+    <w:autoRedefine/>
+    <w:uiPriority w:val="39"/>
+    <w:unhideWhenUsed/>
+    <w:rsid w:val="00C655EC"/>
+    <w:pPr>
+      <w:spacing w:after="100"/>
+      <w:ind w:left="440"/>
+    </w:pPr>
   </w:style>
 </w:styles>
 </file>
@@ -3124,4 +3921,16 @@
     </a:ext>
   </a:extLst>
 </a:theme>
+</file>
+
+<file path=customXml/item1.xml><?xml version="1.0" encoding="utf-8"?>
+<b:Sources xmlns:b="http://schemas.openxmlformats.org/officeDocument/2006/bibliography" xmlns="http://schemas.openxmlformats.org/officeDocument/2006/bibliography" SelectedStyle="\APASixthEditionOfficeOnline.xsl" StyleName="APA" Version="6"/>
+</file>
+
+<file path=customXml/itemProps1.xml><?xml version="1.0" encoding="utf-8"?>
+<ds:datastoreItem xmlns:ds="http://schemas.openxmlformats.org/officeDocument/2006/customXml" ds:itemID="{89990536-D191-4FC3-BDBF-5AB69A6347D8}">
+  <ds:schemaRefs>
+    <ds:schemaRef ds:uri="http://schemas.openxmlformats.org/officeDocument/2006/bibliography"/>
+  </ds:schemaRefs>
+</ds:datastoreItem>
 </file>
</xml_diff>

<commit_message>
Sikret at Venø er indeholdt i OSM
Sat retain_all=True hvilket sikrer at alle stier i regionen inkluderes selvom de ikke er connected til hovedregionen (Venø og Samsø kræver færge)
</commit_message>
<xml_diff>
--- a/Kvadratnet_til_stop_dokumentation.docx
+++ b/Kvadratnet_til_stop_dokumentation.docx
@@ -19,6 +19,15 @@
     </w:p>
     <w:sdt>
       <w:sdtPr>
+        <w:rPr>
+          <w:rFonts w:asciiTheme="minorHAnsi" w:eastAsiaTheme="minorHAnsi" w:hAnsiTheme="minorHAnsi" w:cstheme="minorBidi"/>
+          <w:color w:val="auto"/>
+          <w:kern w:val="2"/>
+          <w:sz w:val="22"/>
+          <w:szCs w:val="22"/>
+          <w:lang w:eastAsia="en-US"/>
+          <w14:ligatures w14:val="standardContextual"/>
+        </w:rPr>
         <w:id w:val="273688372"/>
         <w:docPartObj>
           <w:docPartGallery w:val="Table of Contents"/>
@@ -27,15 +36,8 @@
       </w:sdtPr>
       <w:sdtEndPr>
         <w:rPr>
-          <w:rFonts w:asciiTheme="minorHAnsi" w:eastAsiaTheme="minorHAnsi" w:hAnsiTheme="minorHAnsi" w:cstheme="minorBidi"/>
           <w:b/>
           <w:bCs/>
-          <w:color w:val="auto"/>
-          <w:kern w:val="2"/>
-          <w:sz w:val="22"/>
-          <w:szCs w:val="22"/>
-          <w:lang w:eastAsia="en-US"/>
-          <w14:ligatures w14:val="standardContextual"/>
         </w:rPr>
       </w:sdtEndPr>
       <w:sdtContent>
@@ -725,10 +727,7 @@
       </w:r>
       <w:proofErr w:type="spellEnd"/>
       <w:r>
-        <w:t>\Stop\...</w:t>
-      </w:r>
-      <w:r>
-        <w:t>\xxx.csv</w:t>
+        <w:t>\Stop\...\xxx.csv</w:t>
       </w:r>
     </w:p>
     <w:p>
@@ -1087,57 +1086,44 @@
         <w:rPr>
           <w:color w:val="467886" w:themeColor="hyperlink"/>
           <w:u w:val="single"/>
-          <w:lang w:val="en-US"/>
         </w:rPr>
       </w:pPr>
       <w:r>
-        <w:rPr>
-          <w:lang w:val="en-US"/>
-        </w:rPr>
-        <w:t xml:space="preserve">Lavet med inspiration </w:t>
-      </w:r>
-      <w:proofErr w:type="spellStart"/>
-      <w:r>
-        <w:rPr>
-          <w:lang w:val="en-US"/>
-        </w:rPr>
-        <w:t>fra</w:t>
-      </w:r>
-      <w:proofErr w:type="spellEnd"/>
-      <w:r>
-        <w:rPr>
-          <w:lang w:val="en-US"/>
-        </w:rPr>
-        <w:t>:</w:t>
-      </w:r>
-      <w:r>
-        <w:rPr>
-          <w:lang w:val="en-US"/>
-        </w:rPr>
-        <w:t xml:space="preserve"> </w:t>
+        <w:t xml:space="preserve">Lavet med inspiration fra: </w:t>
       </w:r>
       <w:hyperlink r:id="rId6" w:history="1">
         <w:proofErr w:type="spellStart"/>
         <w:r>
           <w:rPr>
             <w:rStyle w:val="Hyperlink"/>
-            <w:lang w:val="en-US"/>
           </w:rPr>
-          <w:t>osmnx</w:t>
+          <w:t>osmnx-examples</w:t>
         </w:r>
         <w:proofErr w:type="spellEnd"/>
         <w:r>
           <w:rPr>
             <w:rStyle w:val="Hyperlink"/>
-            <w:lang w:val="en-US"/>
           </w:rPr>
-          <w:t xml:space="preserve">-examples/notebooks/14-osmnx-to-igraph.ipynb at main · </w:t>
+          <w:t xml:space="preserve">/notebooks/14-osmnx-to-igraph.ipynb at </w:t>
         </w:r>
         <w:proofErr w:type="spellStart"/>
         <w:r>
           <w:rPr>
             <w:rStyle w:val="Hyperlink"/>
-            <w:lang w:val="en-US"/>
+          </w:rPr>
+          <w:t>main</w:t>
+        </w:r>
+        <w:proofErr w:type="spellEnd"/>
+        <w:r>
+          <w:rPr>
+            <w:rStyle w:val="Hyperlink"/>
+          </w:rPr>
+          <w:t xml:space="preserve"> · </w:t>
+        </w:r>
+        <w:proofErr w:type="spellStart"/>
+        <w:r>
+          <w:rPr>
+            <w:rStyle w:val="Hyperlink"/>
           </w:rPr>
           <w:t>gboeing</w:t>
         </w:r>
@@ -1145,7 +1131,6 @@
         <w:r>
           <w:rPr>
             <w:rStyle w:val="Hyperlink"/>
-            <w:lang w:val="en-US"/>
           </w:rPr>
           <w:t>/</w:t>
         </w:r>
@@ -1153,17 +1138,15 @@
         <w:r>
           <w:rPr>
             <w:rStyle w:val="Hyperlink"/>
-            <w:lang w:val="en-US"/>
           </w:rPr>
-          <w:t>osmnx</w:t>
+          <w:t>osmnx-examples</w:t>
         </w:r>
         <w:proofErr w:type="spellEnd"/>
         <w:r>
           <w:rPr>
             <w:rStyle w:val="Hyperlink"/>
-            <w:lang w:val="en-US"/>
           </w:rPr>
-          <w:t>-examples · GitHub</w:t>
+          <w:t xml:space="preserve"> · GitHub</w:t>
         </w:r>
       </w:hyperlink>
     </w:p>
@@ -1223,36 +1206,15 @@
         </w:numPr>
       </w:pPr>
       <w:r>
-        <w:t xml:space="preserve">Omdan </w:t>
-      </w:r>
-      <w:r>
-        <w:t xml:space="preserve">OSM netværket </w:t>
-      </w:r>
-      <w:r>
-        <w:t xml:space="preserve">til en </w:t>
-      </w:r>
-      <w:proofErr w:type="spellStart"/>
-      <w:r>
-        <w:t>i</w:t>
-      </w:r>
-      <w:r>
-        <w:t>g</w:t>
-      </w:r>
-      <w:r>
-        <w:t>raph</w:t>
-      </w:r>
-      <w:proofErr w:type="spellEnd"/>
-      <w:r>
-        <w:t xml:space="preserve"> graf</w:t>
-      </w:r>
-      <w:r>
-        <w:t xml:space="preserve"> hvor kanter er</w:t>
-      </w:r>
-      <w:r>
-        <w:t xml:space="preserve"> vægtet med </w:t>
-      </w:r>
-      <w:r>
-        <w:t>kantlængde i meter</w:t>
+        <w:t xml:space="preserve">Omdan OSM netværket til en </w:t>
+      </w:r>
+      <w:proofErr w:type="spellStart"/>
+      <w:r>
+        <w:t>igraph</w:t>
+      </w:r>
+      <w:proofErr w:type="spellEnd"/>
+      <w:r>
+        <w:t xml:space="preserve"> graf hvor kanter er vægtet med kantlængde i meter</w:t>
       </w:r>
     </w:p>
     <w:p>
@@ -1276,13 +1238,7 @@
       </w:r>
       <w:proofErr w:type="spellStart"/>
       <w:r>
-        <w:t>i</w:t>
-      </w:r>
-      <w:r>
-        <w:t>g</w:t>
-      </w:r>
-      <w:r>
-        <w:t>raph</w:t>
+        <w:t>igraph</w:t>
       </w:r>
       <w:proofErr w:type="spellEnd"/>
       <w:r>
@@ -1314,13 +1270,7 @@
       </w:r>
       <w:proofErr w:type="spellStart"/>
       <w:r>
-        <w:t>i</w:t>
-      </w:r>
-      <w:r>
-        <w:t>g</w:t>
-      </w:r>
-      <w:r>
-        <w:t>raph</w:t>
+        <w:t>igraph</w:t>
       </w:r>
       <w:proofErr w:type="spellEnd"/>
       <w:r>
@@ -1406,10 +1356,7 @@
         </w:numPr>
       </w:pPr>
       <w:r>
-        <w:t xml:space="preserve">Find korteste distance fra hver stop node til alle nodes på </w:t>
-      </w:r>
-      <w:r>
-        <w:t>grafen</w:t>
+        <w:t>Find korteste distance fra hver stop node til alle nodes på grafen</w:t>
       </w:r>
     </w:p>
     <w:p>
@@ -1612,36 +1559,7 @@
         </w:numPr>
       </w:pPr>
       <w:r>
-        <w:t>Lav buffer om stier?</w:t>
-      </w:r>
-    </w:p>
-    <w:p>
-      <w:pPr>
-        <w:pStyle w:val="Listeafsnit"/>
-        <w:numPr>
-          <w:ilvl w:val="0"/>
-          <w:numId w:val="6"/>
-        </w:numPr>
-      </w:pPr>
-      <w:proofErr w:type="spellStart"/>
-      <w:r>
-        <w:t>Kvadratnet</w:t>
-      </w:r>
-      <w:proofErr w:type="spellEnd"/>
-      <w:r>
-        <w:t xml:space="preserve"> mangler data fra Aarhus Ø</w:t>
-      </w:r>
-    </w:p>
-    <w:p>
-      <w:pPr>
-        <w:pStyle w:val="Listeafsnit"/>
-        <w:numPr>
-          <w:ilvl w:val="0"/>
-          <w:numId w:val="6"/>
-        </w:numPr>
-      </w:pPr>
-      <w:r>
-        <w:t>Ingen stop på Samsø (og andre øer) men beregninger viser kort distance?</w:t>
+        <w:t>Forkerte udregninger på Venø</w:t>
       </w:r>
     </w:p>
     <w:p/>

</xml_diff>